<commit_message>
Se termino el punto 1 y falta organizar en el Notebook el punto 2
</commit_message>
<xml_diff>
--- a/Proyecto Final Procesamiento Digital de Señales.docx
+++ b/Proyecto Final Procesamiento Digital de Señales.docx
@@ -331,17 +331,25 @@
           <w:lang w:val="es-CO"/>
         </w:rPr>
       </w:pPr>
-    </w:p>
-    <w:p>
-      <w:pPr>
-        <w:jc w:val="both"/>
-        <w:rPr>
-          <w:rFonts w:ascii="Times New Roman" w:hAnsi="Times New Roman" w:cs="Times New Roman"/>
-          <w:sz w:val="24"/>
-          <w:szCs w:val="24"/>
-          <w:lang w:val="es-CO"/>
-        </w:rPr>
-      </w:pPr>
+      <w:r>
+        <w:rPr>
+          <w:rFonts w:ascii="Times New Roman" w:hAnsi="Times New Roman" w:cs="Times New Roman"/>
+          <w:sz w:val="24"/>
+          <w:szCs w:val="24"/>
+          <w:lang w:val="es-CO"/>
+        </w:rPr>
+        <w:t xml:space="preserve">En esta práctica se hará uso de la Transformada Rápida de Fourier para realizar un análisis en frecuencia de tres diferentes tipos de audios de máquinas que se utilizan diariamente en el </w:t>
+      </w:r>
+      <w:r>
+        <w:rPr>
+          <w:rFonts w:ascii="Times New Roman" w:hAnsi="Times New Roman" w:cs="Times New Roman"/>
+          <w:sz w:val="24"/>
+          <w:szCs w:val="24"/>
+          <w:lang w:val="es-CO"/>
+        </w:rPr>
+        <w:lastRenderedPageBreak/>
+        <w:t>ambiente industrial, además se realizara un análisis en tiempo de cada uno de estos audios. Este proceso permite simular lo que se describía anteriormente donde los datos captados por un acelerómetro eran luego transferidos a un colector de datos que muestra la gráfica en el dominio del tiempo o en el dominio de la frecuencia o en ambos.</w:t>
+      </w:r>
     </w:p>
     <w:p>
       <w:pPr>
@@ -369,7 +377,6 @@
           <w:szCs w:val="24"/>
           <w:lang w:val="es-CO"/>
         </w:rPr>
-        <w:lastRenderedPageBreak/>
         <w:t>Aplicación de la Transformada</w:t>
       </w:r>
       <w:r>
@@ -394,8 +401,6 @@
         </w:rPr>
         <w:t>Rápida</w:t>
       </w:r>
-      <w:bookmarkStart w:id="0" w:name="_GoBack"/>
-      <w:bookmarkEnd w:id="0"/>
       <w:r>
         <w:rPr>
           <w:rFonts w:ascii="Times New Roman" w:hAnsi="Times New Roman" w:cs="Times New Roman"/>
@@ -445,7 +450,34 @@
           <w:szCs w:val="24"/>
           <w:lang w:val="es-CO"/>
         </w:rPr>
-        <w:t>Para este caso se estudiará que datos puede aportar la Transformada de Fourier para audios de máquinas industriales.</w:t>
+        <w:t xml:space="preserve">Para este caso se estudiará los </w:t>
+      </w:r>
+      <w:r>
+        <w:rPr>
+          <w:rFonts w:ascii="Times New Roman" w:hAnsi="Times New Roman" w:cs="Times New Roman"/>
+          <w:sz w:val="24"/>
+          <w:szCs w:val="24"/>
+          <w:lang w:val="es-CO"/>
+        </w:rPr>
+        <w:t>datos</w:t>
+      </w:r>
+      <w:r>
+        <w:rPr>
+          <w:rFonts w:ascii="Times New Roman" w:hAnsi="Times New Roman" w:cs="Times New Roman"/>
+          <w:sz w:val="24"/>
+          <w:szCs w:val="24"/>
+          <w:lang w:val="es-CO"/>
+        </w:rPr>
+        <w:t xml:space="preserve"> que</w:t>
+      </w:r>
+      <w:r>
+        <w:rPr>
+          <w:rFonts w:ascii="Times New Roman" w:hAnsi="Times New Roman" w:cs="Times New Roman"/>
+          <w:sz w:val="24"/>
+          <w:szCs w:val="24"/>
+          <w:lang w:val="es-CO"/>
+        </w:rPr>
+        <w:t xml:space="preserve"> puede aportar la Transformada de Fourier para audios de máquinas industriales.</w:t>
       </w:r>
     </w:p>
     <w:p>
@@ -500,6 +532,11 @@
     </w:p>
     <w:p>
       <w:pPr>
+        <w:pStyle w:val="Prrafodelista"/>
+        <w:numPr>
+          <w:ilvl w:val="0"/>
+          <w:numId w:val="5"/>
+        </w:numPr>
         <w:jc w:val="both"/>
         <w:rPr>
           <w:rFonts w:ascii="Times New Roman" w:hAnsi="Times New Roman" w:cs="Times New Roman"/>
@@ -607,26 +644,43 @@
           <w:szCs w:val="24"/>
           <w:lang w:val="es-CO"/>
         </w:rPr>
-        <w:t>Figura 2</w:t>
-      </w:r>
-      <w:r>
-        <w:rPr>
-          <w:rFonts w:ascii="Times New Roman" w:hAnsi="Times New Roman" w:cs="Times New Roman"/>
-          <w:b/>
-          <w:i/>
-          <w:szCs w:val="24"/>
-          <w:lang w:val="es-CO"/>
-        </w:rPr>
-        <w:t xml:space="preserve">. </w:t>
-      </w:r>
-      <w:r>
-        <w:rPr>
-          <w:rFonts w:ascii="Times New Roman" w:hAnsi="Times New Roman" w:cs="Times New Roman"/>
-          <w:i/>
-          <w:szCs w:val="24"/>
-          <w:lang w:val="es-CO"/>
-        </w:rPr>
-        <w:t>Posible implementación para cargar los audios</w:t>
+        <w:t xml:space="preserve">Figura 2. </w:t>
+      </w:r>
+      <w:r>
+        <w:rPr>
+          <w:rFonts w:ascii="Times New Roman" w:hAnsi="Times New Roman" w:cs="Times New Roman"/>
+          <w:i/>
+          <w:szCs w:val="24"/>
+          <w:lang w:val="es-CO"/>
+        </w:rPr>
+        <w:t>Posible implementación para cargar</w:t>
+      </w:r>
+      <w:r>
+        <w:rPr>
+          <w:rFonts w:ascii="Times New Roman" w:hAnsi="Times New Roman" w:cs="Times New Roman"/>
+          <w:i/>
+          <w:szCs w:val="24"/>
+          <w:lang w:val="es-CO"/>
+        </w:rPr>
+        <w:t xml:space="preserve"> y graficas la</w:t>
+      </w:r>
+      <w:r>
+        <w:rPr>
+          <w:rFonts w:ascii="Times New Roman" w:hAnsi="Times New Roman" w:cs="Times New Roman"/>
+          <w:i/>
+          <w:szCs w:val="24"/>
+          <w:lang w:val="es-CO"/>
+        </w:rPr>
+        <w:t>s</w:t>
+      </w:r>
+      <w:r>
+        <w:rPr>
+          <w:rFonts w:ascii="Times New Roman" w:hAnsi="Times New Roman" w:cs="Times New Roman"/>
+          <w:i/>
+          <w:szCs w:val="24"/>
+          <w:lang w:val="es-CO"/>
+        </w:rPr>
+        <w:t xml:space="preserve"> señales de audio</w:t>
       </w:r>
       <w:r>
         <w:rPr>
@@ -660,18 +714,7 @@
           <w:szCs w:val="24"/>
           <w:lang w:val="es-CO"/>
         </w:rPr>
-        <w:t>Pregunta 2</w:t>
-      </w:r>
-      <w:r>
-        <w:rPr>
-          <w:rFonts w:ascii="Times New Roman" w:hAnsi="Times New Roman" w:cs="Times New Roman"/>
-          <w:b/>
-          <w:i/>
-          <w:sz w:val="24"/>
-          <w:szCs w:val="24"/>
-          <w:lang w:val="es-CO"/>
-        </w:rPr>
-        <w:t>.</w:t>
+        <w:t>Pregunta 2.</w:t>
       </w:r>
     </w:p>
     <w:p>
@@ -696,26 +739,110 @@
           <w:szCs w:val="24"/>
           <w:lang w:val="es-CO"/>
         </w:rPr>
-        <w:t>De la gráfica obtenida de cada audio en el dominio del tiempo. ¿Se puede decir que son señales periódicas? Y si son periódicas explique con respecto a la gráfica como se puede intuir que son periódicas.</w:t>
-      </w:r>
-    </w:p>
-    <w:p>
-      <w:pPr>
-        <w:jc w:val="both"/>
-        <w:rPr>
-          <w:rFonts w:ascii="Times New Roman" w:hAnsi="Times New Roman" w:cs="Times New Roman"/>
-          <w:sz w:val="24"/>
-          <w:szCs w:val="24"/>
-          <w:lang w:val="es-CO"/>
-        </w:rPr>
-      </w:pPr>
-      <w:r>
-        <w:rPr>
-          <w:rFonts w:ascii="Times New Roman" w:hAnsi="Times New Roman" w:cs="Times New Roman"/>
-          <w:sz w:val="24"/>
-          <w:szCs w:val="24"/>
-          <w:lang w:val="es-CO"/>
-        </w:rPr>
+        <w:t>De la gráfica obtenida de cada audio en el dominio del tiempo. ¿Se puede decir que son señales periódicas? Y si son periódicas exp</w:t>
+      </w:r>
+      <w:r>
+        <w:rPr>
+          <w:rFonts w:ascii="Times New Roman" w:hAnsi="Times New Roman" w:cs="Times New Roman"/>
+          <w:b/>
+          <w:i/>
+          <w:sz w:val="24"/>
+          <w:szCs w:val="24"/>
+          <w:lang w:val="es-CO"/>
+        </w:rPr>
+        <w:t xml:space="preserve">lique, con respecto a la gráfica, </w:t>
+      </w:r>
+      <w:r>
+        <w:rPr>
+          <w:rFonts w:ascii="Times New Roman" w:hAnsi="Times New Roman" w:cs="Times New Roman"/>
+          <w:b/>
+          <w:i/>
+          <w:sz w:val="24"/>
+          <w:szCs w:val="24"/>
+          <w:lang w:val="es-CO"/>
+        </w:rPr>
+        <w:t>como se puede intuir que son periódicas.</w:t>
+      </w:r>
+    </w:p>
+    <w:p>
+      <w:pPr>
+        <w:ind w:left="720"/>
+        <w:jc w:val="both"/>
+        <w:rPr>
+          <w:rFonts w:ascii="Times New Roman" w:hAnsi="Times New Roman" w:cs="Times New Roman"/>
+          <w:b/>
+          <w:i/>
+          <w:sz w:val="24"/>
+          <w:szCs w:val="24"/>
+          <w:lang w:val="es-CO"/>
+        </w:rPr>
+      </w:pPr>
+    </w:p>
+    <w:p>
+      <w:pPr>
+        <w:ind w:left="720"/>
+        <w:jc w:val="both"/>
+        <w:rPr>
+          <w:rFonts w:ascii="Times New Roman" w:hAnsi="Times New Roman" w:cs="Times New Roman"/>
+          <w:b/>
+          <w:i/>
+          <w:sz w:val="24"/>
+          <w:szCs w:val="24"/>
+          <w:lang w:val="es-CO"/>
+        </w:rPr>
+      </w:pPr>
+    </w:p>
+    <w:p>
+      <w:pPr>
+        <w:ind w:left="720"/>
+        <w:jc w:val="both"/>
+        <w:rPr>
+          <w:rFonts w:ascii="Times New Roman" w:hAnsi="Times New Roman" w:cs="Times New Roman"/>
+          <w:b/>
+          <w:i/>
+          <w:sz w:val="24"/>
+          <w:szCs w:val="24"/>
+          <w:lang w:val="es-CO"/>
+        </w:rPr>
+      </w:pPr>
+    </w:p>
+    <w:p>
+      <w:pPr>
+        <w:ind w:left="720"/>
+        <w:jc w:val="both"/>
+        <w:rPr>
+          <w:rFonts w:ascii="Times New Roman" w:hAnsi="Times New Roman" w:cs="Times New Roman"/>
+          <w:b/>
+          <w:i/>
+          <w:sz w:val="24"/>
+          <w:szCs w:val="24"/>
+          <w:lang w:val="es-CO"/>
+        </w:rPr>
+      </w:pPr>
+    </w:p>
+    <w:p>
+      <w:pPr>
+        <w:pStyle w:val="Prrafodelista"/>
+        <w:numPr>
+          <w:ilvl w:val="0"/>
+          <w:numId w:val="5"/>
+        </w:numPr>
+        <w:jc w:val="both"/>
+        <w:rPr>
+          <w:rFonts w:ascii="Times New Roman" w:hAnsi="Times New Roman" w:cs="Times New Roman"/>
+          <w:sz w:val="24"/>
+          <w:szCs w:val="24"/>
+          <w:lang w:val="es-CO"/>
+        </w:rPr>
+      </w:pPr>
+      <w:r>
+        <w:rPr>
+          <w:rFonts w:ascii="Times New Roman" w:hAnsi="Times New Roman" w:cs="Times New Roman"/>
+          <w:sz w:val="24"/>
+          <w:szCs w:val="24"/>
+          <w:lang w:val="es-CO"/>
+        </w:rPr>
+        <w:lastRenderedPageBreak/>
         <w:t>Para cada señal de audio, calcule la transformada</w:t>
       </w:r>
       <w:r>
@@ -817,7 +944,567 @@
           <w:szCs w:val="24"/>
           <w:lang w:val="es-CO"/>
         </w:rPr>
-        <w:t>Figura 3</w:t>
+        <w:t xml:space="preserve">Figura 3. </w:t>
+      </w:r>
+      <w:r>
+        <w:rPr>
+          <w:rFonts w:ascii="Times New Roman" w:hAnsi="Times New Roman" w:cs="Times New Roman"/>
+          <w:i/>
+          <w:szCs w:val="24"/>
+          <w:lang w:val="es-CO"/>
+        </w:rPr>
+        <w:t>Función sugerida para calcular la FFT.</w:t>
+      </w:r>
+    </w:p>
+    <w:p>
+      <w:pPr>
+        <w:jc w:val="both"/>
+        <w:rPr>
+          <w:rFonts w:ascii="Times New Roman" w:hAnsi="Times New Roman" w:cs="Times New Roman"/>
+          <w:sz w:val="24"/>
+          <w:szCs w:val="24"/>
+          <w:lang w:val="es-CO"/>
+        </w:rPr>
+      </w:pPr>
+      <w:r>
+        <w:rPr>
+          <w:rFonts w:ascii="Times New Roman" w:hAnsi="Times New Roman" w:cs="Times New Roman"/>
+          <w:sz w:val="24"/>
+          <w:szCs w:val="24"/>
+          <w:lang w:val="es-CO"/>
+        </w:rPr>
+        <w:t>Note que la función recibe un N que representa el tamaño de la señal y un valor de NFFT, itere con valores d</w:t>
+      </w:r>
+      <w:r>
+        <w:rPr>
+          <w:rFonts w:ascii="Times New Roman" w:hAnsi="Times New Roman" w:cs="Times New Roman"/>
+          <w:sz w:val="24"/>
+          <w:szCs w:val="24"/>
+          <w:lang w:val="es-CO"/>
+        </w:rPr>
+        <w:t xml:space="preserve">iferentes de NFFT (al menos dos, </w:t>
+      </w:r>
+      <w:r>
+        <w:rPr>
+          <w:rFonts w:ascii="Times New Roman" w:hAnsi="Times New Roman" w:cs="Times New Roman"/>
+          <w:sz w:val="24"/>
+          <w:szCs w:val="24"/>
+          <w:lang w:val="es-CO"/>
+        </w:rPr>
+        <w:t>uno mayor al otro).</w:t>
+      </w:r>
+    </w:p>
+    <w:p>
+      <w:pPr>
+        <w:ind w:firstLine="720"/>
+        <w:jc w:val="both"/>
+        <w:rPr>
+          <w:rFonts w:ascii="Times New Roman" w:hAnsi="Times New Roman" w:cs="Times New Roman"/>
+          <w:b/>
+          <w:i/>
+          <w:sz w:val="24"/>
+          <w:szCs w:val="24"/>
+          <w:lang w:val="es-CO"/>
+        </w:rPr>
+      </w:pPr>
+      <w:r>
+        <w:rPr>
+          <w:rFonts w:ascii="Times New Roman" w:hAnsi="Times New Roman" w:cs="Times New Roman"/>
+          <w:b/>
+          <w:i/>
+          <w:sz w:val="24"/>
+          <w:szCs w:val="24"/>
+          <w:lang w:val="es-CO"/>
+        </w:rPr>
+        <w:t>Pregunta 3.</w:t>
+      </w:r>
+    </w:p>
+    <w:p>
+      <w:pPr>
+        <w:ind w:left="720"/>
+        <w:jc w:val="both"/>
+        <w:rPr>
+          <w:rFonts w:ascii="Times New Roman" w:hAnsi="Times New Roman" w:cs="Times New Roman"/>
+          <w:b/>
+          <w:i/>
+          <w:sz w:val="24"/>
+          <w:szCs w:val="24"/>
+          <w:lang w:val="es-CO"/>
+        </w:rPr>
+      </w:pPr>
+      <w:r>
+        <w:rPr>
+          <w:rFonts w:ascii="Times New Roman" w:hAnsi="Times New Roman" w:cs="Times New Roman"/>
+          <w:b/>
+          <w:i/>
+          <w:sz w:val="24"/>
+          <w:szCs w:val="24"/>
+          <w:lang w:val="es-CO"/>
+        </w:rPr>
+        <w:t>Cuando aplico la NFFT con un número menor. ¿Qué noto de diferente entre las gráficas generadas?</w:t>
+      </w:r>
+    </w:p>
+    <w:p>
+      <w:pPr>
+        <w:jc w:val="both"/>
+        <w:rPr>
+          <w:rFonts w:ascii="Times New Roman" w:hAnsi="Times New Roman" w:cs="Times New Roman"/>
+          <w:sz w:val="24"/>
+          <w:szCs w:val="24"/>
+          <w:lang w:val="es-CO"/>
+        </w:rPr>
+      </w:pPr>
+      <w:r>
+        <w:rPr>
+          <w:rFonts w:ascii="Times New Roman" w:hAnsi="Times New Roman" w:cs="Times New Roman"/>
+          <w:sz w:val="24"/>
+          <w:szCs w:val="24"/>
+          <w:lang w:val="es-CO"/>
+        </w:rPr>
+        <w:t xml:space="preserve">Como se explicó en la sesión de introducción, el colector de datos que se conecta al acelerómetro, muestra la grafica en el dominio del tiempo y el espectro en frecuencia de la señal, según el cambio del voltaje que lee el acelerómetro debido a las vibraciones. </w:t>
+      </w:r>
+    </w:p>
+    <w:p>
+      <w:pPr>
+        <w:jc w:val="both"/>
+        <w:rPr>
+          <w:rFonts w:ascii="Times New Roman" w:hAnsi="Times New Roman" w:cs="Times New Roman"/>
+          <w:sz w:val="24"/>
+          <w:szCs w:val="24"/>
+          <w:lang w:val="es-CO"/>
+        </w:rPr>
+      </w:pPr>
+      <w:r>
+        <w:rPr>
+          <w:rFonts w:ascii="Times New Roman" w:hAnsi="Times New Roman" w:cs="Times New Roman"/>
+          <w:sz w:val="24"/>
+          <w:szCs w:val="24"/>
+          <w:lang w:val="es-CO"/>
+        </w:rPr>
+        <w:t>Para poder realizar una analogía lo que se planteó en esta práctica fue analizar con señales de audio, las cuales también capturan la perturbación en el aire debido a las vibraciones que generan las maquinas, y con base a estos audios generar las gráficas en el dominio del tiempo y en el dominio de la frecuencia</w:t>
+      </w:r>
+      <w:r>
+        <w:rPr>
+          <w:rFonts w:ascii="Times New Roman" w:hAnsi="Times New Roman" w:cs="Times New Roman"/>
+          <w:sz w:val="24"/>
+          <w:szCs w:val="24"/>
+          <w:lang w:val="es-CO"/>
+        </w:rPr>
+        <w:t>, y analizar a partir de estas gráficas el funcionamiento de las maquinas.</w:t>
+      </w:r>
+    </w:p>
+    <w:p>
+      <w:pPr>
+        <w:jc w:val="both"/>
+        <w:rPr>
+          <w:rFonts w:ascii="Times New Roman" w:hAnsi="Times New Roman" w:cs="Times New Roman"/>
+          <w:sz w:val="24"/>
+          <w:szCs w:val="24"/>
+          <w:lang w:val="es-CO"/>
+        </w:rPr>
+      </w:pPr>
+      <w:r>
+        <w:rPr>
+          <w:rFonts w:ascii="Times New Roman" w:hAnsi="Times New Roman" w:cs="Times New Roman"/>
+          <w:sz w:val="24"/>
+          <w:szCs w:val="24"/>
+          <w:lang w:val="es-CO"/>
+        </w:rPr>
+        <w:t>Basado en lo leído en la introducción y en el párrafo anterior, analice y responda en el Notebook las siguientes preguntas:</w:t>
+      </w:r>
+    </w:p>
+    <w:p>
+      <w:pPr>
+        <w:ind w:firstLine="720"/>
+        <w:jc w:val="both"/>
+        <w:rPr>
+          <w:rFonts w:ascii="Times New Roman" w:hAnsi="Times New Roman" w:cs="Times New Roman"/>
+          <w:b/>
+          <w:i/>
+          <w:sz w:val="24"/>
+          <w:szCs w:val="24"/>
+          <w:lang w:val="es-CO"/>
+        </w:rPr>
+      </w:pPr>
+      <w:r>
+        <w:rPr>
+          <w:rFonts w:ascii="Times New Roman" w:hAnsi="Times New Roman" w:cs="Times New Roman"/>
+          <w:b/>
+          <w:i/>
+          <w:sz w:val="24"/>
+          <w:szCs w:val="24"/>
+          <w:lang w:val="es-CO"/>
+        </w:rPr>
+        <w:t>Pregunta 4</w:t>
+      </w:r>
+      <w:r>
+        <w:rPr>
+          <w:rFonts w:ascii="Times New Roman" w:hAnsi="Times New Roman" w:cs="Times New Roman"/>
+          <w:b/>
+          <w:i/>
+          <w:sz w:val="24"/>
+          <w:szCs w:val="24"/>
+          <w:lang w:val="es-CO"/>
+        </w:rPr>
+        <w:t>.</w:t>
+      </w:r>
+    </w:p>
+    <w:p>
+      <w:pPr>
+        <w:ind w:left="720"/>
+        <w:jc w:val="both"/>
+        <w:rPr>
+          <w:rFonts w:ascii="Times New Roman" w:hAnsi="Times New Roman" w:cs="Times New Roman"/>
+          <w:b/>
+          <w:i/>
+          <w:sz w:val="24"/>
+          <w:szCs w:val="24"/>
+          <w:lang w:val="es-CO"/>
+        </w:rPr>
+      </w:pPr>
+      <w:r>
+        <w:rPr>
+          <w:rFonts w:ascii="Times New Roman" w:hAnsi="Times New Roman" w:cs="Times New Roman"/>
+          <w:b/>
+          <w:i/>
+          <w:sz w:val="24"/>
+          <w:szCs w:val="24"/>
+          <w:lang w:val="es-CO"/>
+        </w:rPr>
+        <w:t>Si usted fuera analista de las gráficas de tiempo y de frecuencia, ¿Cómo intuiría que alguna maquina tiene alguna anomalía?</w:t>
+      </w:r>
+    </w:p>
+    <w:p>
+      <w:pPr>
+        <w:ind w:left="720"/>
+        <w:jc w:val="both"/>
+        <w:rPr>
+          <w:rFonts w:ascii="Times New Roman" w:hAnsi="Times New Roman" w:cs="Times New Roman"/>
+          <w:b/>
+          <w:i/>
+          <w:sz w:val="24"/>
+          <w:szCs w:val="24"/>
+          <w:lang w:val="es-CO"/>
+        </w:rPr>
+      </w:pPr>
+      <w:r>
+        <w:rPr>
+          <w:rFonts w:ascii="Times New Roman" w:hAnsi="Times New Roman" w:cs="Times New Roman"/>
+          <w:b/>
+          <w:i/>
+          <w:sz w:val="24"/>
+          <w:szCs w:val="24"/>
+          <w:lang w:val="es-CO"/>
+        </w:rPr>
+        <w:t>Pregunta 5.</w:t>
+      </w:r>
+    </w:p>
+    <w:p>
+      <w:pPr>
+        <w:ind w:left="720"/>
+        <w:jc w:val="both"/>
+        <w:rPr>
+          <w:rFonts w:ascii="Times New Roman" w:hAnsi="Times New Roman" w:cs="Times New Roman"/>
+          <w:b/>
+          <w:i/>
+          <w:sz w:val="24"/>
+          <w:szCs w:val="24"/>
+          <w:lang w:val="es-CO"/>
+        </w:rPr>
+      </w:pPr>
+      <w:r>
+        <w:rPr>
+          <w:rFonts w:ascii="Times New Roman" w:hAnsi="Times New Roman" w:cs="Times New Roman"/>
+          <w:b/>
+          <w:i/>
+          <w:sz w:val="24"/>
+          <w:szCs w:val="24"/>
+          <w:lang w:val="es-CO"/>
+        </w:rPr>
+        <w:t>¿Cree usted que todas las m</w:t>
+      </w:r>
+      <w:r>
+        <w:rPr>
+          <w:rFonts w:ascii="Times New Roman" w:hAnsi="Times New Roman" w:cs="Times New Roman"/>
+          <w:b/>
+          <w:i/>
+          <w:sz w:val="24"/>
+          <w:szCs w:val="24"/>
+          <w:lang w:val="es-CO"/>
+        </w:rPr>
+        <w:t>aquinas industriales tienen un comportamiento periódico?</w:t>
+      </w:r>
+    </w:p>
+    <w:p>
+      <w:pPr>
+        <w:ind w:left="720"/>
+        <w:jc w:val="both"/>
+        <w:rPr>
+          <w:rFonts w:ascii="Times New Roman" w:hAnsi="Times New Roman" w:cs="Times New Roman"/>
+          <w:b/>
+          <w:i/>
+          <w:sz w:val="24"/>
+          <w:szCs w:val="24"/>
+          <w:lang w:val="es-CO"/>
+        </w:rPr>
+      </w:pPr>
+      <w:r>
+        <w:rPr>
+          <w:rFonts w:ascii="Times New Roman" w:hAnsi="Times New Roman" w:cs="Times New Roman"/>
+          <w:b/>
+          <w:i/>
+          <w:sz w:val="24"/>
+          <w:szCs w:val="24"/>
+          <w:lang w:val="es-CO"/>
+        </w:rPr>
+        <w:t>Pregunta 6.</w:t>
+      </w:r>
+    </w:p>
+    <w:p>
+      <w:pPr>
+        <w:ind w:left="720"/>
+        <w:jc w:val="both"/>
+        <w:rPr>
+          <w:rFonts w:ascii="Times New Roman" w:hAnsi="Times New Roman" w:cs="Times New Roman"/>
+          <w:b/>
+          <w:i/>
+          <w:sz w:val="24"/>
+          <w:szCs w:val="24"/>
+          <w:lang w:val="es-CO"/>
+        </w:rPr>
+      </w:pPr>
+      <w:r>
+        <w:rPr>
+          <w:rFonts w:ascii="Times New Roman" w:hAnsi="Times New Roman" w:cs="Times New Roman"/>
+          <w:b/>
+          <w:i/>
+          <w:sz w:val="24"/>
+          <w:szCs w:val="24"/>
+          <w:lang w:val="es-CO"/>
+        </w:rPr>
+        <w:t>Si usted fuera analista de graficas en el dominio de la frecuencia ¿Consideraría correcto tener un rango de tolerancia de error en las frecuencias para analizar un espectro de una maquina determinada?</w:t>
+      </w:r>
+    </w:p>
+    <w:p>
+      <w:pPr>
+        <w:pStyle w:val="Prrafodelista"/>
+        <w:numPr>
+          <w:ilvl w:val="0"/>
+          <w:numId w:val="1"/>
+        </w:numPr>
+        <w:jc w:val="both"/>
+        <w:rPr>
+          <w:rFonts w:ascii="Times New Roman" w:hAnsi="Times New Roman" w:cs="Times New Roman"/>
+          <w:b/>
+          <w:i/>
+          <w:sz w:val="24"/>
+          <w:szCs w:val="24"/>
+          <w:lang w:val="es-CO"/>
+        </w:rPr>
+      </w:pPr>
+      <w:r>
+        <w:rPr>
+          <w:rFonts w:ascii="Times New Roman" w:hAnsi="Times New Roman" w:cs="Times New Roman"/>
+          <w:b/>
+          <w:i/>
+          <w:sz w:val="24"/>
+          <w:szCs w:val="24"/>
+          <w:lang w:val="es-CO"/>
+        </w:rPr>
+        <w:lastRenderedPageBreak/>
+        <w:t>Introducc</w:t>
+      </w:r>
+      <w:r>
+        <w:rPr>
+          <w:rFonts w:ascii="Times New Roman" w:hAnsi="Times New Roman" w:cs="Times New Roman"/>
+          <w:b/>
+          <w:i/>
+          <w:sz w:val="24"/>
+          <w:szCs w:val="24"/>
+          <w:lang w:val="es-CO"/>
+        </w:rPr>
+        <w:t>ión a filtros FIR en la música</w:t>
+      </w:r>
+      <w:r>
+        <w:rPr>
+          <w:rFonts w:ascii="Times New Roman" w:hAnsi="Times New Roman" w:cs="Times New Roman"/>
+          <w:b/>
+          <w:i/>
+          <w:sz w:val="24"/>
+          <w:szCs w:val="24"/>
+          <w:lang w:val="es-CO"/>
+        </w:rPr>
+        <w:t>.</w:t>
+      </w:r>
+    </w:p>
+    <w:p>
+      <w:pPr>
+        <w:jc w:val="both"/>
+        <w:rPr>
+          <w:rFonts w:ascii="Times New Roman" w:hAnsi="Times New Roman" w:cs="Times New Roman"/>
+          <w:sz w:val="24"/>
+          <w:szCs w:val="24"/>
+          <w:lang w:val="es-CO"/>
+        </w:rPr>
+      </w:pPr>
+      <w:r>
+        <w:rPr>
+          <w:rFonts w:ascii="Times New Roman" w:hAnsi="Times New Roman" w:cs="Times New Roman"/>
+          <w:sz w:val="24"/>
+          <w:szCs w:val="24"/>
+          <w:lang w:val="es-CO"/>
+        </w:rPr>
+        <w:t xml:space="preserve">En la música existen muchas maneras de hacer que un sonido llegue a </w:t>
+      </w:r>
+      <w:r>
+        <w:rPr>
+          <w:rFonts w:ascii="Times New Roman" w:hAnsi="Times New Roman" w:cs="Times New Roman"/>
+          <w:sz w:val="24"/>
+          <w:szCs w:val="24"/>
+          <w:lang w:val="es-CO"/>
+        </w:rPr>
+        <w:t>un tono requerido para lograr transmitir a los oyentes una sensación en específico</w:t>
+      </w:r>
+      <w:r>
+        <w:rPr>
+          <w:rFonts w:ascii="Times New Roman" w:hAnsi="Times New Roman" w:cs="Times New Roman"/>
+          <w:sz w:val="24"/>
+          <w:szCs w:val="24"/>
+          <w:lang w:val="es-CO"/>
+        </w:rPr>
+        <w:t>, el sonido es una señal que viaja a través del espacio y la captamos con nuestros oídos, esta señal tiene propiedades como frecuencia, periodo, fase, entre otras propiedades que son características de las señales.</w:t>
+      </w:r>
+    </w:p>
+    <w:p>
+      <w:pPr>
+        <w:jc w:val="both"/>
+        <w:rPr>
+          <w:rFonts w:ascii="Times New Roman" w:hAnsi="Times New Roman" w:cs="Times New Roman"/>
+          <w:sz w:val="24"/>
+          <w:szCs w:val="24"/>
+          <w:lang w:val="es-CO"/>
+        </w:rPr>
+      </w:pPr>
+      <w:r>
+        <w:rPr>
+          <w:rFonts w:ascii="Times New Roman" w:hAnsi="Times New Roman" w:cs="Times New Roman"/>
+          <w:sz w:val="24"/>
+          <w:szCs w:val="24"/>
+          <w:lang w:val="es-CO"/>
+        </w:rPr>
+        <w:t xml:space="preserve">Para lograr que un sonido tome la forma que el productor requiérela forma más común es implementar un ecualizador (dispositivo físico mostrado en la </w:t>
+      </w:r>
+      <w:r>
+        <w:rPr>
+          <w:rFonts w:ascii="Times New Roman" w:hAnsi="Times New Roman" w:cs="Times New Roman"/>
+          <w:b/>
+          <w:i/>
+          <w:sz w:val="24"/>
+          <w:szCs w:val="24"/>
+          <w:lang w:val="es-CO"/>
+        </w:rPr>
+        <w:t>figura 4</w:t>
+      </w:r>
+      <w:r>
+        <w:rPr>
+          <w:rFonts w:ascii="Times New Roman" w:hAnsi="Times New Roman" w:cs="Times New Roman"/>
+          <w:sz w:val="24"/>
+          <w:szCs w:val="24"/>
+          <w:lang w:val="es-CO"/>
+        </w:rPr>
+        <w:t xml:space="preserve">) el cual es un dispositivo que va filtrando las frecuencias de ese sonido, lo cual hace que el sonido tome una forma distinta a la original, el ecualizador puede verse no como un solo filtro, sino como un dispositivo que es capaz de aplicar varios filtros al mismo tiempo, lo que hace mucho más versátil el cambio de forma del sonido, los ecualizadores pueden ser físicos o también digitales (interfaz digital de un ecualizador mostrado en la </w:t>
+      </w:r>
+      <w:r>
+        <w:rPr>
+          <w:rFonts w:ascii="Times New Roman" w:hAnsi="Times New Roman" w:cs="Times New Roman"/>
+          <w:b/>
+          <w:i/>
+          <w:sz w:val="24"/>
+          <w:szCs w:val="24"/>
+          <w:lang w:val="es-CO"/>
+        </w:rPr>
+        <w:t>figura 5</w:t>
+      </w:r>
+      <w:r>
+        <w:rPr>
+          <w:rFonts w:ascii="Times New Roman" w:hAnsi="Times New Roman" w:cs="Times New Roman"/>
+          <w:sz w:val="24"/>
+          <w:szCs w:val="24"/>
+          <w:lang w:val="es-CO"/>
+        </w:rPr>
+        <w:t>), los digitales se pueden encontrar dentro de los programas para hacer música, por ejemplo FL Studio o Protools, entre otros.</w:t>
+      </w:r>
+    </w:p>
+    <w:p>
+      <w:pPr>
+        <w:jc w:val="center"/>
+        <w:rPr>
+          <w:rFonts w:ascii="Times New Roman" w:hAnsi="Times New Roman" w:cs="Times New Roman"/>
+          <w:sz w:val="24"/>
+          <w:szCs w:val="24"/>
+          <w:lang w:val="es-CO"/>
+        </w:rPr>
+      </w:pPr>
+      <w:r>
+        <w:rPr>
+          <w:noProof/>
+        </w:rPr>
+        <w:drawing>
+          <wp:inline distT="0" distB="0" distL="0" distR="0" wp14:anchorId="42C6E764" wp14:editId="07E9A8D6">
+            <wp:extent cx="3390900" cy="2551040"/>
+            <wp:effectExtent l="0" t="0" r="0" b="1905"/>
+            <wp:docPr id="4" name="Imagen 4"/>
+            <wp:cNvGraphicFramePr>
+              <a:graphicFrameLocks xmlns:a="http://schemas.openxmlformats.org/drawingml/2006/main" noChangeAspect="1"/>
+            </wp:cNvGraphicFramePr>
+            <a:graphic xmlns:a="http://schemas.openxmlformats.org/drawingml/2006/main">
+              <a:graphicData uri="http://schemas.openxmlformats.org/drawingml/2006/picture">
+                <pic:pic xmlns:pic="http://schemas.openxmlformats.org/drawingml/2006/picture">
+                  <pic:nvPicPr>
+                    <pic:cNvPr id="1" name=""/>
+                    <pic:cNvPicPr/>
+                  </pic:nvPicPr>
+                  <pic:blipFill>
+                    <a:blip r:embed="rId8"/>
+                    <a:stretch>
+                      <a:fillRect/>
+                    </a:stretch>
+                  </pic:blipFill>
+                  <pic:spPr>
+                    <a:xfrm>
+                      <a:off x="0" y="0"/>
+                      <a:ext cx="3404881" cy="2561558"/>
+                    </a:xfrm>
+                    <a:prstGeom prst="rect">
+                      <a:avLst/>
+                    </a:prstGeom>
+                  </pic:spPr>
+                </pic:pic>
+              </a:graphicData>
+            </a:graphic>
+          </wp:inline>
+        </w:drawing>
+      </w:r>
+    </w:p>
+    <w:p>
+      <w:pPr>
+        <w:jc w:val="center"/>
+        <w:rPr>
+          <w:rFonts w:ascii="Times New Roman" w:hAnsi="Times New Roman" w:cs="Times New Roman"/>
+          <w:i/>
+          <w:szCs w:val="24"/>
+          <w:lang w:val="es-CO"/>
+        </w:rPr>
+      </w:pPr>
+      <w:r>
+        <w:rPr>
+          <w:rFonts w:ascii="Times New Roman" w:hAnsi="Times New Roman" w:cs="Times New Roman"/>
+          <w:b/>
+          <w:i/>
+          <w:szCs w:val="24"/>
+          <w:lang w:val="es-CO"/>
+        </w:rPr>
+        <w:t>Figura 4</w:t>
       </w:r>
       <w:r>
         <w:rPr>
@@ -836,7 +1523,98 @@
           <w:szCs w:val="24"/>
           <w:lang w:val="es-CO"/>
         </w:rPr>
-        <w:t>Función sugerida para calcular la FFT</w:t>
+        <w:t>Ecualizador físico o analógico.</w:t>
+      </w:r>
+    </w:p>
+    <w:p>
+      <w:pPr>
+        <w:jc w:val="center"/>
+        <w:rPr>
+          <w:rFonts w:ascii="Times New Roman" w:hAnsi="Times New Roman" w:cs="Times New Roman"/>
+          <w:i/>
+          <w:szCs w:val="24"/>
+          <w:lang w:val="es-CO"/>
+        </w:rPr>
+      </w:pPr>
+      <w:r>
+        <w:rPr>
+          <w:noProof/>
+        </w:rPr>
+        <w:drawing>
+          <wp:inline distT="0" distB="0" distL="0" distR="0" wp14:anchorId="3963D713" wp14:editId="7BDAE437">
+            <wp:extent cx="3733800" cy="2061651"/>
+            <wp:effectExtent l="0" t="0" r="0" b="0"/>
+            <wp:docPr id="5" name="Imagen 5"/>
+            <wp:cNvGraphicFramePr>
+              <a:graphicFrameLocks xmlns:a="http://schemas.openxmlformats.org/drawingml/2006/main" noChangeAspect="1"/>
+            </wp:cNvGraphicFramePr>
+            <a:graphic xmlns:a="http://schemas.openxmlformats.org/drawingml/2006/main">
+              <a:graphicData uri="http://schemas.openxmlformats.org/drawingml/2006/picture">
+                <pic:pic xmlns:pic="http://schemas.openxmlformats.org/drawingml/2006/picture">
+                  <pic:nvPicPr>
+                    <pic:cNvPr id="1" name=""/>
+                    <pic:cNvPicPr/>
+                  </pic:nvPicPr>
+                  <pic:blipFill>
+                    <a:blip r:embed="rId9"/>
+                    <a:stretch>
+                      <a:fillRect/>
+                    </a:stretch>
+                  </pic:blipFill>
+                  <pic:spPr>
+                    <a:xfrm>
+                      <a:off x="0" y="0"/>
+                      <a:ext cx="3770975" cy="2082177"/>
+                    </a:xfrm>
+                    <a:prstGeom prst="rect">
+                      <a:avLst/>
+                    </a:prstGeom>
+                  </pic:spPr>
+                </pic:pic>
+              </a:graphicData>
+            </a:graphic>
+          </wp:inline>
+        </w:drawing>
+      </w:r>
+    </w:p>
+    <w:p>
+      <w:pPr>
+        <w:jc w:val="center"/>
+        <w:rPr>
+          <w:rFonts w:ascii="Times New Roman" w:hAnsi="Times New Roman" w:cs="Times New Roman"/>
+          <w:i/>
+          <w:szCs w:val="24"/>
+          <w:lang w:val="es-CO"/>
+        </w:rPr>
+      </w:pPr>
+      <w:r>
+        <w:rPr>
+          <w:rFonts w:ascii="Times New Roman" w:hAnsi="Times New Roman" w:cs="Times New Roman"/>
+          <w:b/>
+          <w:i/>
+          <w:szCs w:val="24"/>
+          <w:lang w:val="es-CO"/>
+        </w:rPr>
+        <w:t>Figura 5</w:t>
+      </w:r>
+      <w:r>
+        <w:rPr>
+          <w:rFonts w:ascii="Times New Roman" w:hAnsi="Times New Roman" w:cs="Times New Roman"/>
+          <w:b/>
+          <w:i/>
+          <w:szCs w:val="24"/>
+          <w:lang w:val="es-CO"/>
+        </w:rPr>
+        <w:t xml:space="preserve">. </w:t>
+      </w:r>
+      <w:r>
+        <w:rPr>
+          <w:rFonts w:ascii="Times New Roman" w:hAnsi="Times New Roman" w:cs="Times New Roman"/>
+          <w:i/>
+          <w:szCs w:val="24"/>
+          <w:lang w:val="es-CO"/>
+        </w:rPr>
+        <w:t>Interfaz de un ecualizador digital</w:t>
       </w:r>
       <w:r>
         <w:rPr>
@@ -850,65 +1628,87 @@
     </w:p>
     <w:p>
       <w:pPr>
-        <w:jc w:val="both"/>
-        <w:rPr>
-          <w:rFonts w:ascii="Times New Roman" w:hAnsi="Times New Roman" w:cs="Times New Roman"/>
-          <w:sz w:val="24"/>
-          <w:szCs w:val="24"/>
-          <w:lang w:val="es-CO"/>
-        </w:rPr>
-      </w:pPr>
-      <w:r>
-        <w:rPr>
-          <w:rFonts w:ascii="Times New Roman" w:hAnsi="Times New Roman" w:cs="Times New Roman"/>
+        <w:pStyle w:val="Prrafodelista"/>
+        <w:numPr>
+          <w:ilvl w:val="1"/>
+          <w:numId w:val="1"/>
+        </w:numPr>
+        <w:jc w:val="both"/>
+        <w:rPr>
+          <w:rFonts w:ascii="Times New Roman" w:hAnsi="Times New Roman" w:cs="Times New Roman"/>
+          <w:b/>
+          <w:i/>
+          <w:sz w:val="24"/>
+          <w:szCs w:val="24"/>
+          <w:lang w:val="es-CO"/>
+        </w:rPr>
+      </w:pPr>
+      <w:r>
+        <w:rPr>
+          <w:rFonts w:ascii="Times New Roman" w:hAnsi="Times New Roman" w:cs="Times New Roman"/>
+          <w:b/>
+          <w:i/>
           <w:sz w:val="24"/>
           <w:szCs w:val="24"/>
           <w:lang w:val="es-CO"/>
         </w:rPr>
         <w:lastRenderedPageBreak/>
-        <w:t>Note que la función recibe un N que representa el tamaño de la señal y un valor de NFFT, itere con valores diferentes de NFFT (al menos dos uno mayor al otro).</w:t>
-      </w:r>
-    </w:p>
-    <w:p>
-      <w:pPr>
-        <w:ind w:firstLine="720"/>
-        <w:jc w:val="both"/>
-        <w:rPr>
-          <w:rFonts w:ascii="Times New Roman" w:hAnsi="Times New Roman" w:cs="Times New Roman"/>
-          <w:b/>
-          <w:i/>
-          <w:sz w:val="24"/>
-          <w:szCs w:val="24"/>
-          <w:lang w:val="es-CO"/>
-        </w:rPr>
-      </w:pPr>
-      <w:r>
-        <w:rPr>
-          <w:rFonts w:ascii="Times New Roman" w:hAnsi="Times New Roman" w:cs="Times New Roman"/>
-          <w:b/>
-          <w:i/>
-          <w:sz w:val="24"/>
-          <w:szCs w:val="24"/>
-          <w:lang w:val="es-CO"/>
-        </w:rPr>
-        <w:t>Pregun</w:t>
-      </w:r>
-      <w:r>
-        <w:rPr>
-          <w:rFonts w:ascii="Times New Roman" w:hAnsi="Times New Roman" w:cs="Times New Roman"/>
-          <w:b/>
-          <w:i/>
-          <w:sz w:val="24"/>
-          <w:szCs w:val="24"/>
-          <w:lang w:val="es-CO"/>
-        </w:rPr>
-        <w:t>ta 3</w:t>
-      </w:r>
-      <w:r>
-        <w:rPr>
-          <w:rFonts w:ascii="Times New Roman" w:hAnsi="Times New Roman" w:cs="Times New Roman"/>
-          <w:b/>
-          <w:i/>
+        <w:t>Análisis en el dominio del tiempo y de la frecuencia de los audios musicales.</w:t>
+      </w:r>
+    </w:p>
+    <w:p>
+      <w:pPr>
+        <w:pStyle w:val="Prrafodelista"/>
+        <w:ind w:left="816"/>
+        <w:jc w:val="both"/>
+        <w:rPr>
+          <w:rFonts w:ascii="Times New Roman" w:hAnsi="Times New Roman" w:cs="Times New Roman"/>
+          <w:b/>
+          <w:i/>
+          <w:sz w:val="24"/>
+          <w:szCs w:val="24"/>
+          <w:lang w:val="es-CO"/>
+        </w:rPr>
+      </w:pPr>
+    </w:p>
+    <w:p>
+      <w:pPr>
+        <w:pStyle w:val="Prrafodelista"/>
+        <w:numPr>
+          <w:ilvl w:val="0"/>
+          <w:numId w:val="6"/>
+        </w:numPr>
+        <w:jc w:val="both"/>
+        <w:rPr>
+          <w:rFonts w:ascii="Times New Roman" w:hAnsi="Times New Roman" w:cs="Times New Roman"/>
+          <w:sz w:val="24"/>
+          <w:szCs w:val="24"/>
+          <w:lang w:val="es-CO"/>
+        </w:rPr>
+      </w:pPr>
+      <w:r>
+        <w:rPr>
+          <w:rFonts w:ascii="Times New Roman" w:hAnsi="Times New Roman" w:cs="Times New Roman"/>
+          <w:sz w:val="24"/>
+          <w:szCs w:val="24"/>
+          <w:lang w:val="es-CO"/>
+        </w:rPr>
+        <w:t xml:space="preserve">Importe los audios y grafíquelos en el dominio del tiempo, debe tener en cuenta escuchar los audios y tener muy claro los sonidos que escucha, para graficar y escuchar los audios puede utilizar el código mostrado en la </w:t>
+      </w:r>
+      <w:r>
+        <w:rPr>
+          <w:rFonts w:ascii="Times New Roman" w:hAnsi="Times New Roman" w:cs="Times New Roman"/>
+          <w:b/>
+          <w:i/>
+          <w:sz w:val="24"/>
+          <w:szCs w:val="24"/>
+          <w:lang w:val="es-CO"/>
+        </w:rPr>
+        <w:t>figura 2</w:t>
+      </w:r>
+      <w:r>
+        <w:rPr>
+          <w:rFonts w:ascii="Times New Roman" w:hAnsi="Times New Roman" w:cs="Times New Roman"/>
           <w:sz w:val="24"/>
           <w:szCs w:val="24"/>
           <w:lang w:val="es-CO"/>
@@ -918,57 +1718,978 @@
     </w:p>
     <w:p>
       <w:pPr>
-        <w:ind w:left="720"/>
-        <w:jc w:val="both"/>
-        <w:rPr>
-          <w:rFonts w:ascii="Times New Roman" w:hAnsi="Times New Roman" w:cs="Times New Roman"/>
-          <w:b/>
-          <w:i/>
-          <w:sz w:val="24"/>
-          <w:szCs w:val="24"/>
-          <w:lang w:val="es-CO"/>
-        </w:rPr>
-      </w:pPr>
-      <w:r>
-        <w:rPr>
-          <w:rFonts w:ascii="Times New Roman" w:hAnsi="Times New Roman" w:cs="Times New Roman"/>
-          <w:b/>
-          <w:i/>
-          <w:sz w:val="24"/>
-          <w:szCs w:val="24"/>
-          <w:lang w:val="es-CO"/>
-        </w:rPr>
-        <w:t>Cuando aplico la NFFT con un número menor. ¿Qué noto de diferente entre las gráficas generadas?</w:t>
-      </w:r>
-    </w:p>
-    <w:p>
-      <w:pPr>
-        <w:ind w:left="720"/>
-        <w:jc w:val="both"/>
-        <w:rPr>
-          <w:rFonts w:ascii="Times New Roman" w:hAnsi="Times New Roman" w:cs="Times New Roman"/>
-          <w:b/>
-          <w:i/>
-          <w:sz w:val="24"/>
-          <w:szCs w:val="24"/>
-          <w:lang w:val="es-CO"/>
-        </w:rPr>
-      </w:pPr>
-    </w:p>
-    <w:p>
-      <w:pPr>
-        <w:jc w:val="both"/>
-        <w:rPr>
-          <w:rFonts w:ascii="Times New Roman" w:hAnsi="Times New Roman" w:cs="Times New Roman"/>
-          <w:sz w:val="24"/>
-          <w:szCs w:val="24"/>
-          <w:lang w:val="es-CO"/>
-        </w:rPr>
-      </w:pPr>
-    </w:p>
-    <w:p>
-      <w:pPr>
+        <w:ind w:left="720" w:firstLine="720"/>
+        <w:jc w:val="both"/>
+        <w:rPr>
+          <w:rFonts w:ascii="Times New Roman" w:hAnsi="Times New Roman" w:cs="Times New Roman"/>
+          <w:b/>
+          <w:i/>
+          <w:sz w:val="24"/>
+          <w:szCs w:val="24"/>
+          <w:lang w:val="es-CO"/>
+        </w:rPr>
+      </w:pPr>
+      <w:r>
+        <w:rPr>
+          <w:rFonts w:ascii="Times New Roman" w:hAnsi="Times New Roman" w:cs="Times New Roman"/>
+          <w:b/>
+          <w:i/>
+          <w:sz w:val="24"/>
+          <w:szCs w:val="24"/>
+          <w:lang w:val="es-CO"/>
+        </w:rPr>
+        <w:t>Pregunta 7</w:t>
+      </w:r>
+      <w:r>
+        <w:rPr>
+          <w:rFonts w:ascii="Times New Roman" w:hAnsi="Times New Roman" w:cs="Times New Roman"/>
+          <w:b/>
+          <w:i/>
+          <w:sz w:val="24"/>
+          <w:szCs w:val="24"/>
+          <w:lang w:val="es-CO"/>
+        </w:rPr>
+        <w:t>.</w:t>
+      </w:r>
+    </w:p>
+    <w:p>
+      <w:pPr>
+        <w:ind w:left="720" w:firstLine="720"/>
+        <w:jc w:val="both"/>
+        <w:rPr>
+          <w:rFonts w:ascii="Times New Roman" w:hAnsi="Times New Roman" w:cs="Times New Roman"/>
+          <w:b/>
+          <w:i/>
+          <w:sz w:val="24"/>
+          <w:szCs w:val="24"/>
+          <w:lang w:val="es-CO"/>
+        </w:rPr>
+      </w:pPr>
+      <w:r>
+        <w:rPr>
+          <w:rFonts w:ascii="Times New Roman" w:hAnsi="Times New Roman" w:cs="Times New Roman"/>
+          <w:b/>
+          <w:i/>
+          <w:sz w:val="24"/>
+          <w:szCs w:val="24"/>
+          <w:lang w:val="es-CO"/>
+        </w:rPr>
+        <w:t>¿Qué sonidos le parecen interesantes en cada audio?</w:t>
+      </w:r>
+    </w:p>
+    <w:p>
+      <w:pPr>
+        <w:pStyle w:val="Prrafodelista"/>
+        <w:numPr>
+          <w:ilvl w:val="0"/>
+          <w:numId w:val="6"/>
+        </w:numPr>
+        <w:jc w:val="both"/>
+        <w:rPr>
+          <w:rFonts w:ascii="Times New Roman" w:hAnsi="Times New Roman" w:cs="Times New Roman"/>
+          <w:sz w:val="24"/>
+          <w:szCs w:val="24"/>
+          <w:lang w:val="es-CO"/>
+        </w:rPr>
+      </w:pPr>
+      <w:r>
+        <w:rPr>
+          <w:rFonts w:ascii="Times New Roman" w:hAnsi="Times New Roman" w:cs="Times New Roman"/>
+          <w:sz w:val="24"/>
+          <w:szCs w:val="24"/>
+          <w:lang w:val="es-CO"/>
+        </w:rPr>
+        <w:t xml:space="preserve">Luego de hacer esto, realice la Transformada de Fourier para cada uno de los audios anteriormente cargados, puede tomar como guía el siguiente trozo de código, mostrado en la </w:t>
+      </w:r>
+      <w:r>
+        <w:rPr>
+          <w:rFonts w:ascii="Times New Roman" w:hAnsi="Times New Roman" w:cs="Times New Roman"/>
+          <w:b/>
+          <w:i/>
+          <w:sz w:val="24"/>
+          <w:szCs w:val="24"/>
+          <w:lang w:val="es-CO"/>
+        </w:rPr>
+        <w:t>figura 6</w:t>
+      </w:r>
+      <w:r>
+        <w:rPr>
+          <w:rFonts w:ascii="Times New Roman" w:hAnsi="Times New Roman" w:cs="Times New Roman"/>
+          <w:sz w:val="24"/>
+          <w:szCs w:val="24"/>
+          <w:lang w:val="es-CO"/>
+        </w:rPr>
+        <w:t>.</w:t>
+      </w:r>
+    </w:p>
+    <w:p>
+      <w:pPr>
+        <w:pStyle w:val="Prrafodelista"/>
+        <w:jc w:val="both"/>
+        <w:rPr>
+          <w:rFonts w:ascii="Times New Roman" w:hAnsi="Times New Roman" w:cs="Times New Roman"/>
+          <w:sz w:val="24"/>
+          <w:szCs w:val="24"/>
+          <w:lang w:val="es-CO"/>
+        </w:rPr>
+      </w:pPr>
+    </w:p>
+    <w:p>
+      <w:pPr>
+        <w:pStyle w:val="Prrafodelista"/>
         <w:jc w:val="center"/>
+        <w:rPr>
+          <w:rFonts w:ascii="Times New Roman" w:hAnsi="Times New Roman" w:cs="Times New Roman"/>
+          <w:sz w:val="24"/>
+          <w:szCs w:val="24"/>
+          <w:lang w:val="es-CO"/>
+        </w:rPr>
+      </w:pPr>
+      <w:r>
+        <w:rPr>
+          <w:noProof/>
+        </w:rPr>
+        <w:drawing>
+          <wp:inline distT="0" distB="0" distL="0" distR="0" wp14:anchorId="6FEDFF5B" wp14:editId="7A8E908E">
+            <wp:extent cx="3857625" cy="1955438"/>
+            <wp:effectExtent l="0" t="0" r="0" b="6985"/>
+            <wp:docPr id="6" name="Imagen 6"/>
+            <wp:cNvGraphicFramePr>
+              <a:graphicFrameLocks xmlns:a="http://schemas.openxmlformats.org/drawingml/2006/main" noChangeAspect="1"/>
+            </wp:cNvGraphicFramePr>
+            <a:graphic xmlns:a="http://schemas.openxmlformats.org/drawingml/2006/main">
+              <a:graphicData uri="http://schemas.openxmlformats.org/drawingml/2006/picture">
+                <pic:pic xmlns:pic="http://schemas.openxmlformats.org/drawingml/2006/picture">
+                  <pic:nvPicPr>
+                    <pic:cNvPr id="1" name=""/>
+                    <pic:cNvPicPr/>
+                  </pic:nvPicPr>
+                  <pic:blipFill>
+                    <a:blip r:embed="rId10"/>
+                    <a:stretch>
+                      <a:fillRect/>
+                    </a:stretch>
+                  </pic:blipFill>
+                  <pic:spPr>
+                    <a:xfrm>
+                      <a:off x="0" y="0"/>
+                      <a:ext cx="3898747" cy="1976283"/>
+                    </a:xfrm>
+                    <a:prstGeom prst="rect">
+                      <a:avLst/>
+                    </a:prstGeom>
+                  </pic:spPr>
+                </pic:pic>
+              </a:graphicData>
+            </a:graphic>
+          </wp:inline>
+        </w:drawing>
+      </w:r>
+    </w:p>
+    <w:p>
+      <w:pPr>
+        <w:jc w:val="center"/>
+        <w:rPr>
+          <w:rFonts w:ascii="Times New Roman" w:hAnsi="Times New Roman" w:cs="Times New Roman"/>
+          <w:i/>
+          <w:szCs w:val="24"/>
+          <w:lang w:val="es-CO"/>
+        </w:rPr>
+      </w:pPr>
+      <w:r>
+        <w:rPr>
+          <w:rFonts w:ascii="Times New Roman" w:hAnsi="Times New Roman" w:cs="Times New Roman"/>
+          <w:b/>
+          <w:i/>
+          <w:szCs w:val="24"/>
+          <w:lang w:val="es-CO"/>
+        </w:rPr>
+        <w:t xml:space="preserve">Figura 6. </w:t>
+      </w:r>
+      <w:r>
+        <w:rPr>
+          <w:rFonts w:ascii="Times New Roman" w:hAnsi="Times New Roman" w:cs="Times New Roman"/>
+          <w:i/>
+          <w:szCs w:val="24"/>
+          <w:lang w:val="es-CO"/>
+        </w:rPr>
+        <w:t>Trozo de código para la Transformada de Fourier</w:t>
+      </w:r>
+      <w:r>
+        <w:rPr>
+          <w:rFonts w:ascii="Times New Roman" w:hAnsi="Times New Roman" w:cs="Times New Roman"/>
+          <w:i/>
+          <w:szCs w:val="24"/>
+          <w:lang w:val="es-CO"/>
+        </w:rPr>
+        <w:t>.</w:t>
+      </w:r>
+    </w:p>
+    <w:p>
+      <w:pPr>
+        <w:pStyle w:val="Prrafodelista"/>
+        <w:numPr>
+          <w:ilvl w:val="0"/>
+          <w:numId w:val="6"/>
+        </w:numPr>
+        <w:jc w:val="both"/>
+        <w:rPr>
+          <w:rFonts w:ascii="Times New Roman" w:hAnsi="Times New Roman" w:cs="Times New Roman"/>
+          <w:b/>
+          <w:i/>
+          <w:sz w:val="24"/>
+          <w:szCs w:val="24"/>
+          <w:lang w:val="es-CO"/>
+        </w:rPr>
+      </w:pPr>
+      <w:r>
+        <w:rPr>
+          <w:rFonts w:ascii="Times New Roman" w:hAnsi="Times New Roman" w:cs="Times New Roman"/>
+          <w:sz w:val="24"/>
+          <w:szCs w:val="24"/>
+          <w:lang w:val="es-CO"/>
+        </w:rPr>
+        <w:t xml:space="preserve">Tenga en cuenta las figuras generadas en el numeral </w:t>
+      </w:r>
+      <w:r>
+        <w:rPr>
+          <w:rFonts w:ascii="Times New Roman" w:hAnsi="Times New Roman" w:cs="Times New Roman"/>
+          <w:sz w:val="24"/>
+          <w:szCs w:val="24"/>
+          <w:lang w:val="es-CO"/>
+        </w:rPr>
+        <w:t xml:space="preserve">anterior, considerando </w:t>
+      </w:r>
+      <w:r>
+        <w:rPr>
+          <w:rFonts w:ascii="Times New Roman" w:hAnsi="Times New Roman" w:cs="Times New Roman"/>
+          <w:sz w:val="24"/>
+          <w:szCs w:val="24"/>
+          <w:lang w:val="es-CO"/>
+        </w:rPr>
+        <w:t xml:space="preserve">el espectro de frecuencia de cada audio, diseñe un filtro FIR para cada uno, el diseño del filtro es libre, la idea es que sea un filtro haga las veces de un ecualizador y logre modificar el audio resaltando los sonidos que describió en la </w:t>
+      </w:r>
+      <w:r>
+        <w:rPr>
+          <w:rFonts w:ascii="Times New Roman" w:hAnsi="Times New Roman" w:cs="Times New Roman"/>
+          <w:b/>
+          <w:i/>
+          <w:sz w:val="24"/>
+          <w:szCs w:val="24"/>
+          <w:lang w:val="es-CO"/>
+        </w:rPr>
+        <w:t>Pregunta 7</w:t>
+      </w:r>
+      <w:r>
+        <w:rPr>
+          <w:rFonts w:ascii="Times New Roman" w:hAnsi="Times New Roman" w:cs="Times New Roman"/>
+          <w:b/>
+          <w:i/>
+          <w:sz w:val="24"/>
+          <w:szCs w:val="24"/>
+          <w:lang w:val="es-CO"/>
+        </w:rPr>
+        <w:t>.</w:t>
+      </w:r>
+    </w:p>
+    <w:p>
+      <w:pPr>
+        <w:pStyle w:val="Prrafodelista"/>
+        <w:jc w:val="both"/>
+        <w:rPr>
+          <w:rFonts w:ascii="Times New Roman" w:hAnsi="Times New Roman" w:cs="Times New Roman"/>
+          <w:sz w:val="24"/>
+          <w:szCs w:val="24"/>
+          <w:lang w:val="es-CO"/>
+        </w:rPr>
+      </w:pPr>
+      <w:r>
+        <w:rPr>
+          <w:rFonts w:ascii="Times New Roman" w:hAnsi="Times New Roman" w:cs="Times New Roman"/>
+          <w:sz w:val="24"/>
+          <w:szCs w:val="24"/>
+          <w:lang w:val="es-CO"/>
+        </w:rPr>
+        <w:t xml:space="preserve">Haga una gráfica de la respuesta en frecuencia del filtro diseñado, puede guiarse de las líneas de código mostrada en la </w:t>
+      </w:r>
+      <w:r>
+        <w:rPr>
+          <w:rFonts w:ascii="Times New Roman" w:hAnsi="Times New Roman" w:cs="Times New Roman"/>
+          <w:b/>
+          <w:i/>
+          <w:sz w:val="24"/>
+          <w:szCs w:val="24"/>
+          <w:lang w:val="es-CO"/>
+        </w:rPr>
+        <w:t>figura 7</w:t>
+      </w:r>
+      <w:r>
+        <w:rPr>
+          <w:rFonts w:ascii="Times New Roman" w:hAnsi="Times New Roman" w:cs="Times New Roman"/>
+          <w:sz w:val="24"/>
+          <w:szCs w:val="24"/>
+          <w:lang w:val="es-CO"/>
+        </w:rPr>
+        <w:t>.</w:t>
+      </w:r>
+    </w:p>
+    <w:p>
+      <w:pPr>
+        <w:pStyle w:val="Prrafodelista"/>
+        <w:jc w:val="both"/>
+        <w:rPr>
+          <w:rFonts w:ascii="Times New Roman" w:hAnsi="Times New Roman" w:cs="Times New Roman"/>
+          <w:sz w:val="24"/>
+          <w:szCs w:val="24"/>
+          <w:lang w:val="es-CO"/>
+        </w:rPr>
+      </w:pPr>
+    </w:p>
+    <w:p>
+      <w:pPr>
+        <w:pStyle w:val="Prrafodelista"/>
+        <w:jc w:val="center"/>
+        <w:rPr>
+          <w:rFonts w:ascii="Times New Roman" w:hAnsi="Times New Roman" w:cs="Times New Roman"/>
+          <w:sz w:val="24"/>
+          <w:szCs w:val="24"/>
+          <w:lang w:val="es-CO"/>
+        </w:rPr>
+      </w:pPr>
+      <w:r>
+        <w:rPr>
+          <w:noProof/>
+        </w:rPr>
+        <w:drawing>
+          <wp:inline distT="0" distB="0" distL="0" distR="0" wp14:anchorId="0C087118" wp14:editId="2468824C">
+            <wp:extent cx="4107812" cy="1913890"/>
+            <wp:effectExtent l="0" t="0" r="7620" b="0"/>
+            <wp:docPr id="7" name="Imagen 7"/>
+            <wp:cNvGraphicFramePr>
+              <a:graphicFrameLocks xmlns:a="http://schemas.openxmlformats.org/drawingml/2006/main" noChangeAspect="1"/>
+            </wp:cNvGraphicFramePr>
+            <a:graphic xmlns:a="http://schemas.openxmlformats.org/drawingml/2006/main">
+              <a:graphicData uri="http://schemas.openxmlformats.org/drawingml/2006/picture">
+                <pic:pic xmlns:pic="http://schemas.openxmlformats.org/drawingml/2006/picture">
+                  <pic:nvPicPr>
+                    <pic:cNvPr id="1" name=""/>
+                    <pic:cNvPicPr/>
+                  </pic:nvPicPr>
+                  <pic:blipFill>
+                    <a:blip r:embed="rId11"/>
+                    <a:stretch>
+                      <a:fillRect/>
+                    </a:stretch>
+                  </pic:blipFill>
+                  <pic:spPr>
+                    <a:xfrm>
+                      <a:off x="0" y="0"/>
+                      <a:ext cx="4137373" cy="1927663"/>
+                    </a:xfrm>
+                    <a:prstGeom prst="rect">
+                      <a:avLst/>
+                    </a:prstGeom>
+                  </pic:spPr>
+                </pic:pic>
+              </a:graphicData>
+            </a:graphic>
+          </wp:inline>
+        </w:drawing>
+      </w:r>
+    </w:p>
+    <w:p>
+      <w:pPr>
+        <w:jc w:val="center"/>
+        <w:rPr>
+          <w:rFonts w:ascii="Times New Roman" w:hAnsi="Times New Roman" w:cs="Times New Roman"/>
+          <w:i/>
+          <w:szCs w:val="24"/>
+          <w:lang w:val="es-CO"/>
+        </w:rPr>
+      </w:pPr>
+      <w:r>
+        <w:rPr>
+          <w:rFonts w:ascii="Times New Roman" w:hAnsi="Times New Roman" w:cs="Times New Roman"/>
+          <w:b/>
+          <w:i/>
+          <w:szCs w:val="24"/>
+          <w:lang w:val="es-CO"/>
+        </w:rPr>
+        <w:t>Figura 7</w:t>
+      </w:r>
+      <w:r>
+        <w:rPr>
+          <w:rFonts w:ascii="Times New Roman" w:hAnsi="Times New Roman" w:cs="Times New Roman"/>
+          <w:b/>
+          <w:i/>
+          <w:szCs w:val="24"/>
+          <w:lang w:val="es-CO"/>
+        </w:rPr>
+        <w:t xml:space="preserve">. </w:t>
+      </w:r>
+      <w:r>
+        <w:rPr>
+          <w:rFonts w:ascii="Times New Roman" w:hAnsi="Times New Roman" w:cs="Times New Roman"/>
+          <w:i/>
+          <w:szCs w:val="24"/>
+          <w:lang w:val="es-CO"/>
+        </w:rPr>
+        <w:t>Código de ayuda para generar la respuesta en frecuencia del filtro</w:t>
+      </w:r>
+      <w:r>
+        <w:rPr>
+          <w:rFonts w:ascii="Times New Roman" w:hAnsi="Times New Roman" w:cs="Times New Roman"/>
+          <w:i/>
+          <w:szCs w:val="24"/>
+          <w:lang w:val="es-CO"/>
+        </w:rPr>
+        <w:t>.</w:t>
+      </w:r>
+    </w:p>
+    <w:p>
+      <w:pPr>
+        <w:ind w:left="720" w:firstLine="720"/>
+        <w:jc w:val="both"/>
+        <w:rPr>
+          <w:rFonts w:ascii="Times New Roman" w:hAnsi="Times New Roman" w:cs="Times New Roman"/>
+          <w:b/>
+          <w:i/>
+          <w:sz w:val="24"/>
+          <w:szCs w:val="24"/>
+          <w:lang w:val="es-CO"/>
+        </w:rPr>
+      </w:pPr>
+      <w:r>
+        <w:rPr>
+          <w:rFonts w:ascii="Times New Roman" w:hAnsi="Times New Roman" w:cs="Times New Roman"/>
+          <w:b/>
+          <w:i/>
+          <w:sz w:val="24"/>
+          <w:szCs w:val="24"/>
+          <w:lang w:val="es-CO"/>
+        </w:rPr>
+        <w:lastRenderedPageBreak/>
+        <w:t>P</w:t>
+      </w:r>
+      <w:r>
+        <w:rPr>
+          <w:rFonts w:ascii="Times New Roman" w:hAnsi="Times New Roman" w:cs="Times New Roman"/>
+          <w:b/>
+          <w:i/>
+          <w:sz w:val="24"/>
+          <w:szCs w:val="24"/>
+          <w:lang w:val="es-CO"/>
+        </w:rPr>
+        <w:t>regunta 8</w:t>
+      </w:r>
+      <w:r>
+        <w:rPr>
+          <w:rFonts w:ascii="Times New Roman" w:hAnsi="Times New Roman" w:cs="Times New Roman"/>
+          <w:b/>
+          <w:i/>
+          <w:sz w:val="24"/>
+          <w:szCs w:val="24"/>
+          <w:lang w:val="es-CO"/>
+        </w:rPr>
+        <w:t>.</w:t>
+      </w:r>
+    </w:p>
+    <w:p>
+      <w:pPr>
+        <w:ind w:left="1440"/>
+        <w:jc w:val="both"/>
+        <w:rPr>
+          <w:rFonts w:ascii="Times New Roman" w:hAnsi="Times New Roman" w:cs="Times New Roman"/>
+          <w:b/>
+          <w:i/>
+          <w:sz w:val="24"/>
+          <w:szCs w:val="24"/>
+          <w:lang w:val="es-CO"/>
+        </w:rPr>
+      </w:pPr>
+      <w:r>
+        <w:rPr>
+          <w:rFonts w:ascii="Times New Roman" w:hAnsi="Times New Roman" w:cs="Times New Roman"/>
+          <w:b/>
+          <w:i/>
+          <w:sz w:val="24"/>
+          <w:szCs w:val="24"/>
+          <w:lang w:val="es-CO"/>
+        </w:rPr>
+        <w:t xml:space="preserve">Describa brevemente como diseño el filtro a partir del espectro de frecuencia. </w:t>
+      </w:r>
+    </w:p>
+    <w:p>
+      <w:pPr>
+        <w:ind w:left="720" w:firstLine="720"/>
+        <w:jc w:val="both"/>
+        <w:rPr>
+          <w:rFonts w:ascii="Times New Roman" w:hAnsi="Times New Roman" w:cs="Times New Roman"/>
+          <w:b/>
+          <w:i/>
+          <w:sz w:val="24"/>
+          <w:szCs w:val="24"/>
+          <w:lang w:val="es-CO"/>
+        </w:rPr>
+      </w:pPr>
+      <w:r>
+        <w:rPr>
+          <w:rFonts w:ascii="Times New Roman" w:hAnsi="Times New Roman" w:cs="Times New Roman"/>
+          <w:b/>
+          <w:i/>
+          <w:sz w:val="24"/>
+          <w:szCs w:val="24"/>
+          <w:lang w:val="es-CO"/>
+        </w:rPr>
+        <w:t>P</w:t>
+      </w:r>
+      <w:r>
+        <w:rPr>
+          <w:rFonts w:ascii="Times New Roman" w:hAnsi="Times New Roman" w:cs="Times New Roman"/>
+          <w:b/>
+          <w:i/>
+          <w:sz w:val="24"/>
+          <w:szCs w:val="24"/>
+          <w:lang w:val="es-CO"/>
+        </w:rPr>
+        <w:t>regunta 9</w:t>
+      </w:r>
+      <w:r>
+        <w:rPr>
+          <w:rFonts w:ascii="Times New Roman" w:hAnsi="Times New Roman" w:cs="Times New Roman"/>
+          <w:b/>
+          <w:i/>
+          <w:sz w:val="24"/>
+          <w:szCs w:val="24"/>
+          <w:lang w:val="es-CO"/>
+        </w:rPr>
+        <w:t>.</w:t>
+      </w:r>
+    </w:p>
+    <w:p>
+      <w:pPr>
+        <w:ind w:left="1440"/>
+        <w:jc w:val="both"/>
+        <w:rPr>
+          <w:rFonts w:ascii="Times New Roman" w:hAnsi="Times New Roman" w:cs="Times New Roman"/>
+          <w:b/>
+          <w:i/>
+          <w:sz w:val="24"/>
+          <w:szCs w:val="24"/>
+          <w:lang w:val="es-CO"/>
+        </w:rPr>
+      </w:pPr>
+      <w:r>
+        <w:rPr>
+          <w:rFonts w:ascii="Times New Roman" w:hAnsi="Times New Roman" w:cs="Times New Roman"/>
+          <w:b/>
+          <w:i/>
+          <w:sz w:val="24"/>
+          <w:szCs w:val="24"/>
+          <w:lang w:val="es-CO"/>
+        </w:rPr>
+        <w:t>¿Qué puede decir acerca de la gráfica de diseño del filtro? ¿Quedo con lóbulos en los extremos?</w:t>
+      </w:r>
+    </w:p>
+    <w:p>
+      <w:pPr>
+        <w:pStyle w:val="Prrafodelista"/>
+        <w:numPr>
+          <w:ilvl w:val="0"/>
+          <w:numId w:val="6"/>
+        </w:numPr>
+        <w:jc w:val="both"/>
+        <w:rPr>
+          <w:rFonts w:ascii="Times New Roman" w:hAnsi="Times New Roman" w:cs="Times New Roman"/>
+          <w:sz w:val="24"/>
+          <w:szCs w:val="24"/>
+          <w:lang w:val="es-CO"/>
+        </w:rPr>
+      </w:pPr>
+      <w:r>
+        <w:rPr>
+          <w:rFonts w:ascii="Times New Roman" w:hAnsi="Times New Roman" w:cs="Times New Roman"/>
+          <w:sz w:val="24"/>
+          <w:szCs w:val="24"/>
+          <w:lang w:val="es-CO"/>
+        </w:rPr>
+        <w:t xml:space="preserve">Luego de filtrar el </w:t>
+      </w:r>
+      <w:r>
+        <w:rPr>
+          <w:rFonts w:ascii="Times New Roman" w:hAnsi="Times New Roman" w:cs="Times New Roman"/>
+          <w:sz w:val="24"/>
+          <w:szCs w:val="24"/>
+          <w:lang w:val="es-CO"/>
+        </w:rPr>
+        <w:t>audio, escúchelo, para esto puede implementar la línea de código mostrada en la</w:t>
+      </w:r>
+      <w:r>
+        <w:rPr>
+          <w:rFonts w:ascii="Times New Roman" w:hAnsi="Times New Roman" w:cs="Times New Roman"/>
+          <w:b/>
+          <w:i/>
+          <w:sz w:val="24"/>
+          <w:szCs w:val="24"/>
+          <w:lang w:val="es-CO"/>
+        </w:rPr>
+        <w:t xml:space="preserve"> figura 8</w:t>
+      </w:r>
+      <w:r>
+        <w:rPr>
+          <w:rFonts w:ascii="Times New Roman" w:hAnsi="Times New Roman" w:cs="Times New Roman"/>
+          <w:sz w:val="24"/>
+          <w:szCs w:val="24"/>
+          <w:lang w:val="es-CO"/>
+        </w:rPr>
+        <w:t xml:space="preserve">. </w:t>
+      </w:r>
+    </w:p>
+    <w:p>
+      <w:pPr>
+        <w:ind w:left="360"/>
+        <w:jc w:val="center"/>
+        <w:rPr>
+          <w:rFonts w:ascii="Times New Roman" w:hAnsi="Times New Roman" w:cs="Times New Roman"/>
+          <w:sz w:val="24"/>
+          <w:szCs w:val="24"/>
+          <w:lang w:val="es-CO"/>
+        </w:rPr>
+      </w:pPr>
+      <w:r>
+        <w:rPr>
+          <w:noProof/>
+        </w:rPr>
+        <w:drawing>
+          <wp:inline distT="0" distB="0" distL="0" distR="0" wp14:anchorId="6AA5606F" wp14:editId="282716D9">
+            <wp:extent cx="4581525" cy="1047750"/>
+            <wp:effectExtent l="0" t="0" r="9525" b="0"/>
+            <wp:docPr id="8" name="Imagen 8"/>
+            <wp:cNvGraphicFramePr>
+              <a:graphicFrameLocks xmlns:a="http://schemas.openxmlformats.org/drawingml/2006/main" noChangeAspect="1"/>
+            </wp:cNvGraphicFramePr>
+            <a:graphic xmlns:a="http://schemas.openxmlformats.org/drawingml/2006/main">
+              <a:graphicData uri="http://schemas.openxmlformats.org/drawingml/2006/picture">
+                <pic:pic xmlns:pic="http://schemas.openxmlformats.org/drawingml/2006/picture">
+                  <pic:nvPicPr>
+                    <pic:cNvPr id="1" name=""/>
+                    <pic:cNvPicPr/>
+                  </pic:nvPicPr>
+                  <pic:blipFill>
+                    <a:blip r:embed="rId12"/>
+                    <a:stretch>
+                      <a:fillRect/>
+                    </a:stretch>
+                  </pic:blipFill>
+                  <pic:spPr>
+                    <a:xfrm>
+                      <a:off x="0" y="0"/>
+                      <a:ext cx="4581525" cy="1047750"/>
+                    </a:xfrm>
+                    <a:prstGeom prst="rect">
+                      <a:avLst/>
+                    </a:prstGeom>
+                  </pic:spPr>
+                </pic:pic>
+              </a:graphicData>
+            </a:graphic>
+          </wp:inline>
+        </w:drawing>
+      </w:r>
+    </w:p>
+    <w:p>
+      <w:pPr>
+        <w:jc w:val="center"/>
+        <w:rPr>
+          <w:rFonts w:ascii="Times New Roman" w:hAnsi="Times New Roman" w:cs="Times New Roman"/>
+          <w:i/>
+          <w:szCs w:val="24"/>
+          <w:lang w:val="es-CO"/>
+        </w:rPr>
+      </w:pPr>
+      <w:r>
+        <w:rPr>
+          <w:rFonts w:ascii="Times New Roman" w:hAnsi="Times New Roman" w:cs="Times New Roman"/>
+          <w:b/>
+          <w:i/>
+          <w:szCs w:val="24"/>
+          <w:lang w:val="es-CO"/>
+        </w:rPr>
+        <w:t>Figura 8</w:t>
+      </w:r>
+      <w:r>
+        <w:rPr>
+          <w:rFonts w:ascii="Times New Roman" w:hAnsi="Times New Roman" w:cs="Times New Roman"/>
+          <w:b/>
+          <w:i/>
+          <w:szCs w:val="24"/>
+          <w:lang w:val="es-CO"/>
+        </w:rPr>
+        <w:t xml:space="preserve">. </w:t>
+      </w:r>
+      <w:r>
+        <w:rPr>
+          <w:rFonts w:ascii="Times New Roman" w:hAnsi="Times New Roman" w:cs="Times New Roman"/>
+          <w:i/>
+          <w:szCs w:val="24"/>
+          <w:lang w:val="es-CO"/>
+        </w:rPr>
+        <w:t>Código de ayuda</w:t>
+      </w:r>
+      <w:r>
+        <w:rPr>
+          <w:rFonts w:ascii="Times New Roman" w:hAnsi="Times New Roman" w:cs="Times New Roman"/>
+          <w:i/>
+          <w:szCs w:val="24"/>
+          <w:lang w:val="es-CO"/>
+        </w:rPr>
+        <w:t xml:space="preserve"> para filtrar el audio y escuchar el audio filtrado</w:t>
+      </w:r>
+      <w:r>
+        <w:rPr>
+          <w:rFonts w:ascii="Times New Roman" w:hAnsi="Times New Roman" w:cs="Times New Roman"/>
+          <w:i/>
+          <w:szCs w:val="24"/>
+          <w:lang w:val="es-CO"/>
+        </w:rPr>
+        <w:t>.</w:t>
+      </w:r>
+    </w:p>
+    <w:p>
+      <w:pPr>
+        <w:ind w:left="720" w:firstLine="720"/>
+        <w:jc w:val="both"/>
+        <w:rPr>
+          <w:rFonts w:ascii="Times New Roman" w:hAnsi="Times New Roman" w:cs="Times New Roman"/>
+          <w:b/>
+          <w:i/>
+          <w:sz w:val="24"/>
+          <w:szCs w:val="24"/>
+          <w:lang w:val="es-CO"/>
+        </w:rPr>
+      </w:pPr>
+      <w:r>
+        <w:rPr>
+          <w:rFonts w:ascii="Times New Roman" w:hAnsi="Times New Roman" w:cs="Times New Roman"/>
+          <w:b/>
+          <w:i/>
+          <w:sz w:val="24"/>
+          <w:szCs w:val="24"/>
+          <w:lang w:val="es-CO"/>
+        </w:rPr>
+        <w:t>P</w:t>
+      </w:r>
+      <w:r>
+        <w:rPr>
+          <w:rFonts w:ascii="Times New Roman" w:hAnsi="Times New Roman" w:cs="Times New Roman"/>
+          <w:b/>
+          <w:i/>
+          <w:sz w:val="24"/>
+          <w:szCs w:val="24"/>
+          <w:lang w:val="es-CO"/>
+        </w:rPr>
+        <w:t>regunta 10</w:t>
+      </w:r>
+      <w:r>
+        <w:rPr>
+          <w:rFonts w:ascii="Times New Roman" w:hAnsi="Times New Roman" w:cs="Times New Roman"/>
+          <w:b/>
+          <w:i/>
+          <w:sz w:val="24"/>
+          <w:szCs w:val="24"/>
+          <w:lang w:val="es-CO"/>
+        </w:rPr>
+        <w:t>.</w:t>
+      </w:r>
+    </w:p>
+    <w:p>
+      <w:pPr>
+        <w:ind w:left="1440"/>
+        <w:jc w:val="both"/>
+        <w:rPr>
+          <w:rFonts w:ascii="Times New Roman" w:hAnsi="Times New Roman" w:cs="Times New Roman"/>
+          <w:sz w:val="24"/>
+          <w:szCs w:val="24"/>
+          <w:lang w:val="es-CO"/>
+        </w:rPr>
+      </w:pPr>
+      <w:r>
+        <w:rPr>
+          <w:rFonts w:ascii="Times New Roman" w:hAnsi="Times New Roman" w:cs="Times New Roman"/>
+          <w:b/>
+          <w:i/>
+          <w:sz w:val="24"/>
+          <w:szCs w:val="24"/>
+          <w:lang w:val="es-CO"/>
+        </w:rPr>
+        <w:t>Luego de escuchar el audio filtrado ¿Fue posible hacer el efecto en el audio que deseaba?</w:t>
+      </w:r>
+      <w:bookmarkStart w:id="0" w:name="_GoBack"/>
+      <w:bookmarkEnd w:id="0"/>
+    </w:p>
+    <w:p>
+      <w:pPr>
+        <w:jc w:val="center"/>
+        <w:rPr>
+          <w:rFonts w:ascii="Times New Roman" w:hAnsi="Times New Roman" w:cs="Times New Roman"/>
+          <w:i/>
+          <w:szCs w:val="24"/>
+          <w:lang w:val="es-CO"/>
+        </w:rPr>
+      </w:pPr>
+    </w:p>
+    <w:p>
+      <w:pPr>
+        <w:ind w:left="360"/>
+        <w:jc w:val="center"/>
+        <w:rPr>
+          <w:rFonts w:ascii="Times New Roman" w:hAnsi="Times New Roman" w:cs="Times New Roman"/>
+          <w:sz w:val="24"/>
+          <w:szCs w:val="24"/>
+          <w:lang w:val="es-CO"/>
+        </w:rPr>
+      </w:pPr>
+    </w:p>
+    <w:p>
+      <w:pPr>
+        <w:pStyle w:val="Prrafodelista"/>
+        <w:jc w:val="both"/>
+        <w:rPr>
+          <w:rFonts w:ascii="Times New Roman" w:hAnsi="Times New Roman" w:cs="Times New Roman"/>
+          <w:sz w:val="24"/>
+          <w:szCs w:val="24"/>
+          <w:lang w:val="es-CO"/>
+        </w:rPr>
+      </w:pPr>
+    </w:p>
+    <w:p>
+      <w:pPr>
+        <w:pStyle w:val="Prrafodelista"/>
+        <w:jc w:val="both"/>
+        <w:rPr>
+          <w:rFonts w:ascii="Times New Roman" w:hAnsi="Times New Roman" w:cs="Times New Roman"/>
+          <w:b/>
+          <w:i/>
+          <w:sz w:val="24"/>
+          <w:szCs w:val="24"/>
+          <w:lang w:val="es-CO"/>
+        </w:rPr>
+      </w:pPr>
+    </w:p>
+    <w:p>
+      <w:pPr>
+        <w:jc w:val="center"/>
+        <w:rPr>
+          <w:rFonts w:ascii="Times New Roman" w:hAnsi="Times New Roman" w:cs="Times New Roman"/>
+          <w:i/>
+          <w:szCs w:val="24"/>
+          <w:lang w:val="es-CO"/>
+        </w:rPr>
+      </w:pPr>
+    </w:p>
+    <w:p>
+      <w:pPr>
+        <w:pStyle w:val="Prrafodelista"/>
+        <w:jc w:val="center"/>
+        <w:rPr>
+          <w:rFonts w:ascii="Times New Roman" w:hAnsi="Times New Roman" w:cs="Times New Roman"/>
+          <w:sz w:val="24"/>
+          <w:szCs w:val="24"/>
+          <w:lang w:val="es-CO"/>
+        </w:rPr>
+      </w:pPr>
+    </w:p>
+    <w:p>
+      <w:pPr>
+        <w:jc w:val="both"/>
+        <w:rPr>
+          <w:rFonts w:ascii="Times New Roman" w:hAnsi="Times New Roman" w:cs="Times New Roman"/>
+          <w:sz w:val="24"/>
+          <w:szCs w:val="24"/>
+          <w:lang w:val="es-CO"/>
+        </w:rPr>
+      </w:pPr>
+    </w:p>
+    <w:p>
+      <w:pPr>
+        <w:jc w:val="both"/>
+        <w:rPr>
+          <w:rFonts w:ascii="Times New Roman" w:hAnsi="Times New Roman" w:cs="Times New Roman"/>
+          <w:sz w:val="24"/>
+          <w:szCs w:val="24"/>
+          <w:lang w:val="es-CO"/>
+        </w:rPr>
+      </w:pPr>
+    </w:p>
+    <w:p>
+      <w:pPr>
+        <w:jc w:val="center"/>
+        <w:rPr>
+          <w:rFonts w:ascii="Times New Roman" w:hAnsi="Times New Roman" w:cs="Times New Roman"/>
+          <w:i/>
+          <w:szCs w:val="24"/>
+          <w:lang w:val="es-CO"/>
+        </w:rPr>
+      </w:pPr>
+    </w:p>
+    <w:p>
+      <w:pPr>
+        <w:jc w:val="center"/>
+        <w:rPr>
+          <w:rFonts w:ascii="Times New Roman" w:hAnsi="Times New Roman" w:cs="Times New Roman"/>
+          <w:i/>
+          <w:szCs w:val="24"/>
+          <w:lang w:val="es-CO"/>
+        </w:rPr>
+      </w:pPr>
+    </w:p>
+    <w:p>
+      <w:pPr>
+        <w:jc w:val="center"/>
+        <w:rPr>
+          <w:rFonts w:ascii="Times New Roman" w:hAnsi="Times New Roman" w:cs="Times New Roman"/>
+          <w:i/>
+          <w:szCs w:val="24"/>
+          <w:lang w:val="es-CO"/>
+        </w:rPr>
+      </w:pPr>
+    </w:p>
+    <w:p>
+      <w:pPr>
+        <w:jc w:val="center"/>
+        <w:rPr>
+          <w:rFonts w:ascii="Times New Roman" w:hAnsi="Times New Roman" w:cs="Times New Roman"/>
+          <w:i/>
+          <w:szCs w:val="24"/>
+          <w:lang w:val="es-CO"/>
+        </w:rPr>
+      </w:pPr>
+    </w:p>
+    <w:p>
+      <w:pPr>
+        <w:jc w:val="center"/>
+        <w:rPr>
+          <w:rFonts w:ascii="Times New Roman" w:hAnsi="Times New Roman" w:cs="Times New Roman"/>
+          <w:sz w:val="24"/>
+          <w:szCs w:val="24"/>
+          <w:lang w:val="es-CO"/>
+        </w:rPr>
+      </w:pPr>
+    </w:p>
+    <w:p>
+      <w:pPr>
+        <w:jc w:val="both"/>
+        <w:rPr>
+          <w:rFonts w:ascii="Times New Roman" w:hAnsi="Times New Roman" w:cs="Times New Roman"/>
+          <w:sz w:val="24"/>
+          <w:szCs w:val="24"/>
+          <w:lang w:val="es-CO"/>
+        </w:rPr>
+      </w:pPr>
+    </w:p>
+    <w:p>
+      <w:pPr>
+        <w:jc w:val="both"/>
         <w:rPr>
           <w:rFonts w:ascii="Times New Roman" w:hAnsi="Times New Roman" w:cs="Times New Roman"/>
           <w:sz w:val="24"/>
@@ -1226,6 +2947,95 @@
     </w:lvl>
   </w:abstractNum>
   <w:abstractNum w:abstractNumId="1" w15:restartNumberingAfterBreak="0">
+    <w:nsid w:val="0FF42897"/>
+    <w:multiLevelType w:val="hybridMultilevel"/>
+    <w:tmpl w:val="6C9C3A66"/>
+    <w:lvl w:ilvl="0" w:tplc="0409000F">
+      <w:start w:val="1"/>
+      <w:numFmt w:val="decimal"/>
+      <w:lvlText w:val="%1."/>
+      <w:lvlJc w:val="left"/>
+      <w:pPr>
+        <w:ind w:left="720" w:hanging="360"/>
+      </w:pPr>
+      <w:rPr>
+        <w:rFonts w:hint="default"/>
+      </w:rPr>
+    </w:lvl>
+    <w:lvl w:ilvl="1" w:tplc="04090019" w:tentative="1">
+      <w:start w:val="1"/>
+      <w:numFmt w:val="lowerLetter"/>
+      <w:lvlText w:val="%2."/>
+      <w:lvlJc w:val="left"/>
+      <w:pPr>
+        <w:ind w:left="1440" w:hanging="360"/>
+      </w:pPr>
+    </w:lvl>
+    <w:lvl w:ilvl="2" w:tplc="0409001B" w:tentative="1">
+      <w:start w:val="1"/>
+      <w:numFmt w:val="lowerRoman"/>
+      <w:lvlText w:val="%3."/>
+      <w:lvlJc w:val="right"/>
+      <w:pPr>
+        <w:ind w:left="2160" w:hanging="180"/>
+      </w:pPr>
+    </w:lvl>
+    <w:lvl w:ilvl="3" w:tplc="0409000F" w:tentative="1">
+      <w:start w:val="1"/>
+      <w:numFmt w:val="decimal"/>
+      <w:lvlText w:val="%4."/>
+      <w:lvlJc w:val="left"/>
+      <w:pPr>
+        <w:ind w:left="2880" w:hanging="360"/>
+      </w:pPr>
+    </w:lvl>
+    <w:lvl w:ilvl="4" w:tplc="04090019" w:tentative="1">
+      <w:start w:val="1"/>
+      <w:numFmt w:val="lowerLetter"/>
+      <w:lvlText w:val="%5."/>
+      <w:lvlJc w:val="left"/>
+      <w:pPr>
+        <w:ind w:left="3600" w:hanging="360"/>
+      </w:pPr>
+    </w:lvl>
+    <w:lvl w:ilvl="5" w:tplc="0409001B" w:tentative="1">
+      <w:start w:val="1"/>
+      <w:numFmt w:val="lowerRoman"/>
+      <w:lvlText w:val="%6."/>
+      <w:lvlJc w:val="right"/>
+      <w:pPr>
+        <w:ind w:left="4320" w:hanging="180"/>
+      </w:pPr>
+    </w:lvl>
+    <w:lvl w:ilvl="6" w:tplc="0409000F" w:tentative="1">
+      <w:start w:val="1"/>
+      <w:numFmt w:val="decimal"/>
+      <w:lvlText w:val="%7."/>
+      <w:lvlJc w:val="left"/>
+      <w:pPr>
+        <w:ind w:left="5040" w:hanging="360"/>
+      </w:pPr>
+    </w:lvl>
+    <w:lvl w:ilvl="7" w:tplc="04090019" w:tentative="1">
+      <w:start w:val="1"/>
+      <w:numFmt w:val="lowerLetter"/>
+      <w:lvlText w:val="%8."/>
+      <w:lvlJc w:val="left"/>
+      <w:pPr>
+        <w:ind w:left="5760" w:hanging="360"/>
+      </w:pPr>
+    </w:lvl>
+    <w:lvl w:ilvl="8" w:tplc="0409001B" w:tentative="1">
+      <w:start w:val="1"/>
+      <w:numFmt w:val="lowerRoman"/>
+      <w:lvlText w:val="%9."/>
+      <w:lvlJc w:val="right"/>
+      <w:pPr>
+        <w:ind w:left="6480" w:hanging="180"/>
+      </w:pPr>
+    </w:lvl>
+  </w:abstractNum>
+  <w:abstractNum w:abstractNumId="2" w15:restartNumberingAfterBreak="0">
     <w:nsid w:val="18FD5E03"/>
     <w:multiLevelType w:val="hybridMultilevel"/>
     <w:tmpl w:val="9A3C5898"/>
@@ -1314,7 +3124,7 @@
       </w:pPr>
     </w:lvl>
   </w:abstractNum>
-  <w:abstractNum w:abstractNumId="2" w15:restartNumberingAfterBreak="0">
+  <w:abstractNum w:abstractNumId="3" w15:restartNumberingAfterBreak="0">
     <w:nsid w:val="342828A7"/>
     <w:multiLevelType w:val="multilevel"/>
     <w:tmpl w:val="A114E99A"/>
@@ -1436,7 +3246,98 @@
       </w:rPr>
     </w:lvl>
   </w:abstractNum>
-  <w:abstractNum w:abstractNumId="3" w15:restartNumberingAfterBreak="0">
+  <w:abstractNum w:abstractNumId="4" w15:restartNumberingAfterBreak="0">
+    <w:nsid w:val="3E534376"/>
+    <w:multiLevelType w:val="hybridMultilevel"/>
+    <w:tmpl w:val="38521382"/>
+    <w:lvl w:ilvl="0" w:tplc="CC96292E">
+      <w:start w:val="1"/>
+      <w:numFmt w:val="decimal"/>
+      <w:lvlText w:val="%1."/>
+      <w:lvlJc w:val="left"/>
+      <w:pPr>
+        <w:ind w:left="720" w:hanging="360"/>
+      </w:pPr>
+      <w:rPr>
+        <w:rFonts w:hint="default"/>
+        <w:b w:val="0"/>
+        <w:i w:val="0"/>
+      </w:rPr>
+    </w:lvl>
+    <w:lvl w:ilvl="1" w:tplc="04090019" w:tentative="1">
+      <w:start w:val="1"/>
+      <w:numFmt w:val="lowerLetter"/>
+      <w:lvlText w:val="%2."/>
+      <w:lvlJc w:val="left"/>
+      <w:pPr>
+        <w:ind w:left="1440" w:hanging="360"/>
+      </w:pPr>
+    </w:lvl>
+    <w:lvl w:ilvl="2" w:tplc="0409001B" w:tentative="1">
+      <w:start w:val="1"/>
+      <w:numFmt w:val="lowerRoman"/>
+      <w:lvlText w:val="%3."/>
+      <w:lvlJc w:val="right"/>
+      <w:pPr>
+        <w:ind w:left="2160" w:hanging="180"/>
+      </w:pPr>
+    </w:lvl>
+    <w:lvl w:ilvl="3" w:tplc="0409000F" w:tentative="1">
+      <w:start w:val="1"/>
+      <w:numFmt w:val="decimal"/>
+      <w:lvlText w:val="%4."/>
+      <w:lvlJc w:val="left"/>
+      <w:pPr>
+        <w:ind w:left="2880" w:hanging="360"/>
+      </w:pPr>
+    </w:lvl>
+    <w:lvl w:ilvl="4" w:tplc="04090019" w:tentative="1">
+      <w:start w:val="1"/>
+      <w:numFmt w:val="lowerLetter"/>
+      <w:lvlText w:val="%5."/>
+      <w:lvlJc w:val="left"/>
+      <w:pPr>
+        <w:ind w:left="3600" w:hanging="360"/>
+      </w:pPr>
+    </w:lvl>
+    <w:lvl w:ilvl="5" w:tplc="0409001B" w:tentative="1">
+      <w:start w:val="1"/>
+      <w:numFmt w:val="lowerRoman"/>
+      <w:lvlText w:val="%6."/>
+      <w:lvlJc w:val="right"/>
+      <w:pPr>
+        <w:ind w:left="4320" w:hanging="180"/>
+      </w:pPr>
+    </w:lvl>
+    <w:lvl w:ilvl="6" w:tplc="0409000F" w:tentative="1">
+      <w:start w:val="1"/>
+      <w:numFmt w:val="decimal"/>
+      <w:lvlText w:val="%7."/>
+      <w:lvlJc w:val="left"/>
+      <w:pPr>
+        <w:ind w:left="5040" w:hanging="360"/>
+      </w:pPr>
+    </w:lvl>
+    <w:lvl w:ilvl="7" w:tplc="04090019" w:tentative="1">
+      <w:start w:val="1"/>
+      <w:numFmt w:val="lowerLetter"/>
+      <w:lvlText w:val="%8."/>
+      <w:lvlJc w:val="left"/>
+      <w:pPr>
+        <w:ind w:left="5760" w:hanging="360"/>
+      </w:pPr>
+    </w:lvl>
+    <w:lvl w:ilvl="8" w:tplc="0409001B" w:tentative="1">
+      <w:start w:val="1"/>
+      <w:numFmt w:val="lowerRoman"/>
+      <w:lvlText w:val="%9."/>
+      <w:lvlJc w:val="right"/>
+      <w:pPr>
+        <w:ind w:left="6480" w:hanging="180"/>
+      </w:pPr>
+    </w:lvl>
+  </w:abstractNum>
+  <w:abstractNum w:abstractNumId="5" w15:restartNumberingAfterBreak="0">
     <w:nsid w:val="7A4D22ED"/>
     <w:multiLevelType w:val="multilevel"/>
     <w:tmpl w:val="A114E99A"/>
@@ -1562,13 +3463,19 @@
     <w:abstractNumId w:val="0"/>
   </w:num>
   <w:num w:numId="2">
+    <w:abstractNumId w:val="2"/>
+  </w:num>
+  <w:num w:numId="3">
+    <w:abstractNumId w:val="3"/>
+  </w:num>
+  <w:num w:numId="4">
+    <w:abstractNumId w:val="5"/>
+  </w:num>
+  <w:num w:numId="5">
     <w:abstractNumId w:val="1"/>
   </w:num>
-  <w:num w:numId="3">
-    <w:abstractNumId w:val="2"/>
-  </w:num>
-  <w:num w:numId="4">
-    <w:abstractNumId w:val="3"/>
+  <w:num w:numId="6">
+    <w:abstractNumId w:val="4"/>
   </w:num>
 </w:numbering>
 </file>
@@ -1966,7 +3873,7 @@
   <w:style w:type="paragraph" w:default="1" w:styleId="Normal">
     <w:name w:val="Normal"/>
     <w:qFormat/>
-    <w:rsid w:val="00C33B04"/>
+    <w:rsid w:val="00C64817"/>
   </w:style>
   <w:style w:type="character" w:default="1" w:styleId="Fuentedeprrafopredeter">
     <w:name w:val="Default Paragraph Font"/>

</xml_diff>

<commit_message>
Se termino el punto 2 del laboratorio y faltan las conclusiones generalesy grabar el video
</commit_message>
<xml_diff>
--- a/Proyecto Final Procesamiento Digital de Señales.docx
+++ b/Proyecto Final Procesamiento Digital de Señales.docx
@@ -9,17 +9,17 @@
           <w:rFonts w:ascii="Times New Roman" w:hAnsi="Times New Roman" w:cs="Times New Roman"/>
           <w:b/>
           <w:i/>
-          <w:sz w:val="24"/>
-          <w:szCs w:val="24"/>
-          <w:lang w:val="es-CO"/>
-        </w:rPr>
-      </w:pPr>
-      <w:r>
-        <w:rPr>
-          <w:rFonts w:ascii="Times New Roman" w:hAnsi="Times New Roman" w:cs="Times New Roman"/>
-          <w:b/>
-          <w:i/>
-          <w:sz w:val="24"/>
+          <w:sz w:val="28"/>
+          <w:szCs w:val="24"/>
+          <w:lang w:val="es-CO"/>
+        </w:rPr>
+      </w:pPr>
+      <w:r>
+        <w:rPr>
+          <w:rFonts w:ascii="Times New Roman" w:hAnsi="Times New Roman" w:cs="Times New Roman"/>
+          <w:b/>
+          <w:i/>
+          <w:sz w:val="28"/>
           <w:szCs w:val="24"/>
           <w:lang w:val="es-CO"/>
         </w:rPr>
@@ -1135,18 +1135,7 @@
           <w:szCs w:val="24"/>
           <w:lang w:val="es-CO"/>
         </w:rPr>
-        <w:t>Pregunta 4</w:t>
-      </w:r>
-      <w:r>
-        <w:rPr>
-          <w:rFonts w:ascii="Times New Roman" w:hAnsi="Times New Roman" w:cs="Times New Roman"/>
-          <w:b/>
-          <w:i/>
-          <w:sz w:val="24"/>
-          <w:szCs w:val="24"/>
-          <w:lang w:val="es-CO"/>
-        </w:rPr>
-        <w:t>.</w:t>
+        <w:t>Pregunta 4.</w:t>
       </w:r>
     </w:p>
     <w:p>
@@ -1504,17 +1493,7 @@
           <w:szCs w:val="24"/>
           <w:lang w:val="es-CO"/>
         </w:rPr>
-        <w:t>Figura 4</w:t>
-      </w:r>
-      <w:r>
-        <w:rPr>
-          <w:rFonts w:ascii="Times New Roman" w:hAnsi="Times New Roman" w:cs="Times New Roman"/>
-          <w:b/>
-          <w:i/>
-          <w:szCs w:val="24"/>
-          <w:lang w:val="es-CO"/>
-        </w:rPr>
-        <w:t xml:space="preserve">. </w:t>
+        <w:t xml:space="preserve">Figura 4. </w:t>
       </w:r>
       <w:r>
         <w:rPr>
@@ -1595,35 +1574,16 @@
           <w:szCs w:val="24"/>
           <w:lang w:val="es-CO"/>
         </w:rPr>
-        <w:t>Figura 5</w:t>
-      </w:r>
-      <w:r>
-        <w:rPr>
-          <w:rFonts w:ascii="Times New Roman" w:hAnsi="Times New Roman" w:cs="Times New Roman"/>
-          <w:b/>
-          <w:i/>
-          <w:szCs w:val="24"/>
-          <w:lang w:val="es-CO"/>
-        </w:rPr>
-        <w:t xml:space="preserve">. </w:t>
-      </w:r>
-      <w:r>
-        <w:rPr>
-          <w:rFonts w:ascii="Times New Roman" w:hAnsi="Times New Roman" w:cs="Times New Roman"/>
-          <w:i/>
-          <w:szCs w:val="24"/>
-          <w:lang w:val="es-CO"/>
-        </w:rPr>
-        <w:t>Interfaz de un ecualizador digital</w:t>
-      </w:r>
-      <w:r>
-        <w:rPr>
-          <w:rFonts w:ascii="Times New Roman" w:hAnsi="Times New Roman" w:cs="Times New Roman"/>
-          <w:i/>
-          <w:szCs w:val="24"/>
-          <w:lang w:val="es-CO"/>
-        </w:rPr>
-        <w:t>.</w:t>
+        <w:t xml:space="preserve">Figura 5. </w:t>
+      </w:r>
+      <w:r>
+        <w:rPr>
+          <w:rFonts w:ascii="Times New Roman" w:hAnsi="Times New Roman" w:cs="Times New Roman"/>
+          <w:i/>
+          <w:szCs w:val="24"/>
+          <w:lang w:val="es-CO"/>
+        </w:rPr>
+        <w:t>Interfaz de un ecualizador digital.</w:t>
       </w:r>
     </w:p>
     <w:p>
@@ -1738,18 +1698,7 @@
           <w:szCs w:val="24"/>
           <w:lang w:val="es-CO"/>
         </w:rPr>
-        <w:t>Pregunta 7</w:t>
-      </w:r>
-      <w:r>
-        <w:rPr>
-          <w:rFonts w:ascii="Times New Roman" w:hAnsi="Times New Roman" w:cs="Times New Roman"/>
-          <w:b/>
-          <w:i/>
-          <w:sz w:val="24"/>
-          <w:szCs w:val="24"/>
-          <w:lang w:val="es-CO"/>
-        </w:rPr>
-        <w:t>.</w:t>
+        <w:t>Pregunta 7.</w:t>
       </w:r>
     </w:p>
     <w:p>
@@ -1913,16 +1862,7 @@
           <w:szCs w:val="24"/>
           <w:lang w:val="es-CO"/>
         </w:rPr>
-        <w:t>Trozo de código para la Transformada de Fourier</w:t>
-      </w:r>
-      <w:r>
-        <w:rPr>
-          <w:rFonts w:ascii="Times New Roman" w:hAnsi="Times New Roman" w:cs="Times New Roman"/>
-          <w:i/>
-          <w:szCs w:val="24"/>
-          <w:lang w:val="es-CO"/>
-        </w:rPr>
-        <w:t>.</w:t>
+        <w:t>Trozo de código para la Transformada de Fourier.</w:t>
       </w:r>
     </w:p>
     <w:p>
@@ -1978,18 +1918,7 @@
           <w:szCs w:val="24"/>
           <w:lang w:val="es-CO"/>
         </w:rPr>
-        <w:t>Pregunta 7</w:t>
-      </w:r>
-      <w:r>
-        <w:rPr>
-          <w:rFonts w:ascii="Times New Roman" w:hAnsi="Times New Roman" w:cs="Times New Roman"/>
-          <w:b/>
-          <w:i/>
-          <w:sz w:val="24"/>
-          <w:szCs w:val="24"/>
-          <w:lang w:val="es-CO"/>
-        </w:rPr>
-        <w:t>.</w:t>
+        <w:t>Pregunta 7.</w:t>
       </w:r>
     </w:p>
     <w:p>
@@ -2115,35 +2044,16 @@
           <w:szCs w:val="24"/>
           <w:lang w:val="es-CO"/>
         </w:rPr>
-        <w:t>Figura 7</w:t>
-      </w:r>
-      <w:r>
-        <w:rPr>
-          <w:rFonts w:ascii="Times New Roman" w:hAnsi="Times New Roman" w:cs="Times New Roman"/>
-          <w:b/>
-          <w:i/>
-          <w:szCs w:val="24"/>
-          <w:lang w:val="es-CO"/>
-        </w:rPr>
-        <w:t xml:space="preserve">. </w:t>
-      </w:r>
-      <w:r>
-        <w:rPr>
-          <w:rFonts w:ascii="Times New Roman" w:hAnsi="Times New Roman" w:cs="Times New Roman"/>
-          <w:i/>
-          <w:szCs w:val="24"/>
-          <w:lang w:val="es-CO"/>
-        </w:rPr>
-        <w:t>Código de ayuda para generar la respuesta en frecuencia del filtro</w:t>
-      </w:r>
-      <w:r>
-        <w:rPr>
-          <w:rFonts w:ascii="Times New Roman" w:hAnsi="Times New Roman" w:cs="Times New Roman"/>
-          <w:i/>
-          <w:szCs w:val="24"/>
-          <w:lang w:val="es-CO"/>
-        </w:rPr>
-        <w:t>.</w:t>
+        <w:t xml:space="preserve">Figura 7. </w:t>
+      </w:r>
+      <w:r>
+        <w:rPr>
+          <w:rFonts w:ascii="Times New Roman" w:hAnsi="Times New Roman" w:cs="Times New Roman"/>
+          <w:i/>
+          <w:szCs w:val="24"/>
+          <w:lang w:val="es-CO"/>
+        </w:rPr>
+        <w:t>Código de ayuda para generar la respuesta en frecuencia del filtro.</w:t>
       </w:r>
     </w:p>
     <w:p>
@@ -2169,29 +2079,7 @@
           <w:lang w:val="es-CO"/>
         </w:rPr>
         <w:lastRenderedPageBreak/>
-        <w:t>P</w:t>
-      </w:r>
-      <w:r>
-        <w:rPr>
-          <w:rFonts w:ascii="Times New Roman" w:hAnsi="Times New Roman" w:cs="Times New Roman"/>
-          <w:b/>
-          <w:i/>
-          <w:sz w:val="24"/>
-          <w:szCs w:val="24"/>
-          <w:lang w:val="es-CO"/>
-        </w:rPr>
-        <w:t>regunta 8</w:t>
-      </w:r>
-      <w:r>
-        <w:rPr>
-          <w:rFonts w:ascii="Times New Roman" w:hAnsi="Times New Roman" w:cs="Times New Roman"/>
-          <w:b/>
-          <w:i/>
-          <w:sz w:val="24"/>
-          <w:szCs w:val="24"/>
-          <w:lang w:val="es-CO"/>
-        </w:rPr>
-        <w:t>.</w:t>
+        <w:t>Pregunta 8.</w:t>
       </w:r>
     </w:p>
     <w:p>
@@ -2241,29 +2129,7 @@
           <w:szCs w:val="24"/>
           <w:lang w:val="es-CO"/>
         </w:rPr>
-        <w:t>P</w:t>
-      </w:r>
-      <w:r>
-        <w:rPr>
-          <w:rFonts w:ascii="Times New Roman" w:hAnsi="Times New Roman" w:cs="Times New Roman"/>
-          <w:b/>
-          <w:i/>
-          <w:sz w:val="24"/>
-          <w:szCs w:val="24"/>
-          <w:lang w:val="es-CO"/>
-        </w:rPr>
-        <w:t>regunta 9</w:t>
-      </w:r>
-      <w:r>
-        <w:rPr>
-          <w:rFonts w:ascii="Times New Roman" w:hAnsi="Times New Roman" w:cs="Times New Roman"/>
-          <w:b/>
-          <w:i/>
-          <w:sz w:val="24"/>
-          <w:szCs w:val="24"/>
-          <w:lang w:val="es-CO"/>
-        </w:rPr>
-        <w:t>.</w:t>
+        <w:t>Pregunta 9.</w:t>
       </w:r>
     </w:p>
     <w:p>
@@ -2313,16 +2179,97 @@
           <w:szCs w:val="24"/>
           <w:lang w:val="es-CO"/>
         </w:rPr>
-        <w:t xml:space="preserve">Luego de filtrar el </w:t>
-      </w:r>
-      <w:r>
-        <w:rPr>
-          <w:rFonts w:ascii="Times New Roman" w:hAnsi="Times New Roman" w:cs="Times New Roman"/>
-          <w:sz w:val="24"/>
-          <w:szCs w:val="24"/>
-          <w:lang w:val="es-CO"/>
-        </w:rPr>
-        <w:t>audio, escúchelo, para esto puede implementar la línea de código mostrada en la</w:t>
+        <w:t xml:space="preserve">Luego de filtrar </w:t>
+      </w:r>
+      <w:r>
+        <w:rPr>
+          <w:rFonts w:ascii="Times New Roman" w:hAnsi="Times New Roman" w:cs="Times New Roman"/>
+          <w:sz w:val="24"/>
+          <w:szCs w:val="24"/>
+          <w:lang w:val="es-CO"/>
+        </w:rPr>
+        <w:t xml:space="preserve">cada uno de los </w:t>
+      </w:r>
+      <w:r>
+        <w:rPr>
+          <w:rFonts w:ascii="Times New Roman" w:hAnsi="Times New Roman" w:cs="Times New Roman"/>
+          <w:sz w:val="24"/>
+          <w:szCs w:val="24"/>
+          <w:lang w:val="es-CO"/>
+        </w:rPr>
+        <w:t>audio</w:t>
+      </w:r>
+      <w:r>
+        <w:rPr>
+          <w:rFonts w:ascii="Times New Roman" w:hAnsi="Times New Roman" w:cs="Times New Roman"/>
+          <w:sz w:val="24"/>
+          <w:szCs w:val="24"/>
+          <w:lang w:val="es-CO"/>
+        </w:rPr>
+        <w:t>s</w:t>
+      </w:r>
+      <w:r>
+        <w:rPr>
+          <w:rFonts w:ascii="Times New Roman" w:hAnsi="Times New Roman" w:cs="Times New Roman"/>
+          <w:sz w:val="24"/>
+          <w:szCs w:val="24"/>
+          <w:lang w:val="es-CO"/>
+        </w:rPr>
+        <w:t>, escúchelo</w:t>
+      </w:r>
+      <w:r>
+        <w:rPr>
+          <w:rFonts w:ascii="Times New Roman" w:hAnsi="Times New Roman" w:cs="Times New Roman"/>
+          <w:sz w:val="24"/>
+          <w:szCs w:val="24"/>
+          <w:lang w:val="es-CO"/>
+        </w:rPr>
+        <w:t>s</w:t>
+      </w:r>
+      <w:r>
+        <w:rPr>
+          <w:rFonts w:ascii="Times New Roman" w:hAnsi="Times New Roman" w:cs="Times New Roman"/>
+          <w:sz w:val="24"/>
+          <w:szCs w:val="24"/>
+          <w:lang w:val="es-CO"/>
+        </w:rPr>
+        <w:t>, para esto puede implementar la</w:t>
+      </w:r>
+      <w:r>
+        <w:rPr>
+          <w:rFonts w:ascii="Times New Roman" w:hAnsi="Times New Roman" w:cs="Times New Roman"/>
+          <w:sz w:val="24"/>
+          <w:szCs w:val="24"/>
+          <w:lang w:val="es-CO"/>
+        </w:rPr>
+        <w:t>s</w:t>
+      </w:r>
+      <w:r>
+        <w:rPr>
+          <w:rFonts w:ascii="Times New Roman" w:hAnsi="Times New Roman" w:cs="Times New Roman"/>
+          <w:sz w:val="24"/>
+          <w:szCs w:val="24"/>
+          <w:lang w:val="es-CO"/>
+        </w:rPr>
+        <w:t xml:space="preserve"> línea</w:t>
+      </w:r>
+      <w:r>
+        <w:rPr>
+          <w:rFonts w:ascii="Times New Roman" w:hAnsi="Times New Roman" w:cs="Times New Roman"/>
+          <w:sz w:val="24"/>
+          <w:szCs w:val="24"/>
+          <w:lang w:val="es-CO"/>
+        </w:rPr>
+        <w:t>s</w:t>
+      </w:r>
+      <w:r>
+        <w:rPr>
+          <w:rFonts w:ascii="Times New Roman" w:hAnsi="Times New Roman" w:cs="Times New Roman"/>
+          <w:sz w:val="24"/>
+          <w:szCs w:val="24"/>
+          <w:lang w:val="es-CO"/>
+        </w:rPr>
+        <w:t xml:space="preserve"> de código mostrada en la</w:t>
       </w:r>
       <w:r>
         <w:rPr>
@@ -2415,44 +2362,16 @@
           <w:szCs w:val="24"/>
           <w:lang w:val="es-CO"/>
         </w:rPr>
-        <w:t>Figura 8</w:t>
-      </w:r>
-      <w:r>
-        <w:rPr>
-          <w:rFonts w:ascii="Times New Roman" w:hAnsi="Times New Roman" w:cs="Times New Roman"/>
-          <w:b/>
-          <w:i/>
-          <w:szCs w:val="24"/>
-          <w:lang w:val="es-CO"/>
-        </w:rPr>
-        <w:t xml:space="preserve">. </w:t>
-      </w:r>
-      <w:r>
-        <w:rPr>
-          <w:rFonts w:ascii="Times New Roman" w:hAnsi="Times New Roman" w:cs="Times New Roman"/>
-          <w:i/>
-          <w:szCs w:val="24"/>
-          <w:lang w:val="es-CO"/>
-        </w:rPr>
-        <w:t>Código de ayuda</w:t>
-      </w:r>
-      <w:r>
-        <w:rPr>
-          <w:rFonts w:ascii="Times New Roman" w:hAnsi="Times New Roman" w:cs="Times New Roman"/>
-          <w:i/>
-          <w:szCs w:val="24"/>
-          <w:lang w:val="es-CO"/>
-        </w:rPr>
-        <w:t xml:space="preserve"> para filtrar el audio y escuchar el audio filtrado</w:t>
-      </w:r>
-      <w:r>
-        <w:rPr>
-          <w:rFonts w:ascii="Times New Roman" w:hAnsi="Times New Roman" w:cs="Times New Roman"/>
-          <w:i/>
-          <w:szCs w:val="24"/>
-          <w:lang w:val="es-CO"/>
-        </w:rPr>
-        <w:t>.</w:t>
+        <w:t xml:space="preserve">Figura 8. </w:t>
+      </w:r>
+      <w:r>
+        <w:rPr>
+          <w:rFonts w:ascii="Times New Roman" w:hAnsi="Times New Roman" w:cs="Times New Roman"/>
+          <w:i/>
+          <w:szCs w:val="24"/>
+          <w:lang w:val="es-CO"/>
+        </w:rPr>
+        <w:t>Código de ayuda para filtrar el audio y escuchar el audio filtrado.</w:t>
       </w:r>
     </w:p>
     <w:p>
@@ -2477,29 +2396,7 @@
           <w:szCs w:val="24"/>
           <w:lang w:val="es-CO"/>
         </w:rPr>
-        <w:t>P</w:t>
-      </w:r>
-      <w:r>
-        <w:rPr>
-          <w:rFonts w:ascii="Times New Roman" w:hAnsi="Times New Roman" w:cs="Times New Roman"/>
-          <w:b/>
-          <w:i/>
-          <w:sz w:val="24"/>
-          <w:szCs w:val="24"/>
-          <w:lang w:val="es-CO"/>
-        </w:rPr>
-        <w:t>regunta 10</w:t>
-      </w:r>
-      <w:r>
-        <w:rPr>
-          <w:rFonts w:ascii="Times New Roman" w:hAnsi="Times New Roman" w:cs="Times New Roman"/>
-          <w:b/>
-          <w:i/>
-          <w:sz w:val="24"/>
-          <w:szCs w:val="24"/>
-          <w:lang w:val="es-CO"/>
-        </w:rPr>
-        <w:t>.</w:t>
+        <w:t>Pregunta 10.</w:t>
       </w:r>
     </w:p>
     <w:p>
@@ -2524,43 +2421,90 @@
         </w:rPr>
         <w:t>Luego de escuchar el audio filtrado ¿Fue posible hacer el efecto en el audio que deseaba?</w:t>
       </w:r>
+    </w:p>
+    <w:p>
+      <w:pPr>
+        <w:jc w:val="both"/>
+        <w:rPr>
+          <w:rFonts w:ascii="Times New Roman" w:hAnsi="Times New Roman" w:cs="Times New Roman"/>
+          <w:i/>
+          <w:szCs w:val="24"/>
+          <w:lang w:val="es-CO"/>
+        </w:rPr>
+      </w:pPr>
+    </w:p>
+    <w:p>
+      <w:pPr>
+        <w:pStyle w:val="Prrafodelista"/>
+        <w:numPr>
+          <w:ilvl w:val="0"/>
+          <w:numId w:val="1"/>
+        </w:numPr>
+        <w:jc w:val="both"/>
+        <w:rPr>
+          <w:rFonts w:ascii="Times New Roman" w:hAnsi="Times New Roman" w:cs="Times New Roman"/>
+          <w:b/>
+          <w:i/>
+          <w:sz w:val="24"/>
+          <w:szCs w:val="24"/>
+          <w:lang w:val="es-CO"/>
+        </w:rPr>
+      </w:pPr>
+      <w:r>
+        <w:rPr>
+          <w:rFonts w:ascii="Times New Roman" w:hAnsi="Times New Roman" w:cs="Times New Roman"/>
+          <w:b/>
+          <w:i/>
+          <w:sz w:val="24"/>
+          <w:szCs w:val="24"/>
+          <w:lang w:val="es-CO"/>
+        </w:rPr>
+        <w:t>Conclusiones.</w:t>
+      </w:r>
+    </w:p>
+    <w:p>
+      <w:pPr>
+        <w:ind w:left="360"/>
+        <w:jc w:val="both"/>
+        <w:rPr>
+          <w:rFonts w:ascii="Times New Roman" w:hAnsi="Times New Roman" w:cs="Times New Roman"/>
+          <w:sz w:val="24"/>
+          <w:szCs w:val="24"/>
+          <w:lang w:val="es-CO"/>
+        </w:rPr>
+      </w:pPr>
+      <w:r>
+        <w:rPr>
+          <w:rFonts w:ascii="Times New Roman" w:hAnsi="Times New Roman" w:cs="Times New Roman"/>
+          <w:sz w:val="24"/>
+          <w:szCs w:val="24"/>
+          <w:lang w:val="es-CO"/>
+        </w:rPr>
+        <w:t>Agregue una sesión</w:t>
+      </w:r>
+      <w:r>
+        <w:rPr>
+          <w:rFonts w:ascii="Times New Roman" w:hAnsi="Times New Roman" w:cs="Times New Roman"/>
+          <w:sz w:val="24"/>
+          <w:szCs w:val="24"/>
+          <w:lang w:val="es-CO"/>
+        </w:rPr>
+        <w:t xml:space="preserve"> de conclusiones generales en el Notebook.</w:t>
+      </w:r>
+    </w:p>
+    <w:p>
+      <w:pPr>
+        <w:ind w:left="360"/>
+        <w:jc w:val="both"/>
+        <w:rPr>
+          <w:rFonts w:ascii="Times New Roman" w:hAnsi="Times New Roman" w:cs="Times New Roman"/>
+          <w:sz w:val="24"/>
+          <w:szCs w:val="24"/>
+          <w:lang w:val="es-CO"/>
+        </w:rPr>
+      </w:pPr>
       <w:bookmarkStart w:id="0" w:name="_GoBack"/>
       <w:bookmarkEnd w:id="0"/>
-    </w:p>
-    <w:p>
-      <w:pPr>
-        <w:jc w:val="center"/>
-        <w:rPr>
-          <w:rFonts w:ascii="Times New Roman" w:hAnsi="Times New Roman" w:cs="Times New Roman"/>
-          <w:i/>
-          <w:szCs w:val="24"/>
-          <w:lang w:val="es-CO"/>
-        </w:rPr>
-      </w:pPr>
-    </w:p>
-    <w:p>
-      <w:pPr>
-        <w:ind w:left="360"/>
-        <w:jc w:val="center"/>
-        <w:rPr>
-          <w:rFonts w:ascii="Times New Roman" w:hAnsi="Times New Roman" w:cs="Times New Roman"/>
-          <w:sz w:val="24"/>
-          <w:szCs w:val="24"/>
-          <w:lang w:val="es-CO"/>
-        </w:rPr>
-      </w:pPr>
-    </w:p>
-    <w:p>
-      <w:pPr>
-        <w:pStyle w:val="Prrafodelista"/>
-        <w:jc w:val="both"/>
-        <w:rPr>
-          <w:rFonts w:ascii="Times New Roman" w:hAnsi="Times New Roman" w:cs="Times New Roman"/>
-          <w:sz w:val="24"/>
-          <w:szCs w:val="24"/>
-          <w:lang w:val="es-CO"/>
-        </w:rPr>
-      </w:pPr>
     </w:p>
     <w:p>
       <w:pPr>

</xml_diff>

<commit_message>
Se realizaron las conclusiones del planteamiento y se mejoro la redaccion del planteamiento, falta hacer el video
</commit_message>
<xml_diff>
--- a/Proyecto Final Procesamiento Digital de Señales.docx
+++ b/Proyecto Final Procesamiento Digital de Señales.docx
@@ -23,7 +23,29 @@
           <w:szCs w:val="24"/>
           <w:lang w:val="es-CO"/>
         </w:rPr>
-        <w:t>Proyecto Final Procesamiento Digital de Señales.</w:t>
+        <w:t>Proyecto Final</w:t>
+      </w:r>
+      <w:r>
+        <w:rPr>
+          <w:rFonts w:ascii="Times New Roman" w:hAnsi="Times New Roman" w:cs="Times New Roman"/>
+          <w:b/>
+          <w:i/>
+          <w:sz w:val="28"/>
+          <w:szCs w:val="24"/>
+          <w:lang w:val="es-CO"/>
+        </w:rPr>
+        <w:t>:</w:t>
+      </w:r>
+      <w:r>
+        <w:rPr>
+          <w:rFonts w:ascii="Times New Roman" w:hAnsi="Times New Roman" w:cs="Times New Roman"/>
+          <w:b/>
+          <w:i/>
+          <w:sz w:val="28"/>
+          <w:szCs w:val="24"/>
+          <w:lang w:val="es-CO"/>
+        </w:rPr>
+        <w:t xml:space="preserve"> Procesamiento Digital de Señales.</w:t>
       </w:r>
     </w:p>
     <w:p>
@@ -94,27 +116,99 @@
           <w:szCs w:val="24"/>
           <w:lang w:val="es-CO"/>
         </w:rPr>
-        <w:t>El análisis de vibraciones es una herramienta que permite la medición de los niveles y frecuencias de vibración de la maquinaria industrial, y este análisis permite determinar el estado de una maquina en particular, es decir, se pueden obtener resultados que lleven a tomar decisiones acerca de la maquinaria, decisiones como si se le hace un mantenimiento o si se sigue monitoreando con más regularidad o si simplemente está dañada y hay que cambiarla por otra.</w:t>
-      </w:r>
-    </w:p>
-    <w:p>
-      <w:pPr>
-        <w:jc w:val="both"/>
-        <w:rPr>
-          <w:rFonts w:ascii="Times New Roman" w:hAnsi="Times New Roman" w:cs="Times New Roman"/>
-          <w:sz w:val="24"/>
-          <w:szCs w:val="24"/>
-          <w:lang w:val="es-CO"/>
-        </w:rPr>
-      </w:pPr>
-      <w:r>
-        <w:rPr>
-          <w:rFonts w:ascii="Times New Roman" w:hAnsi="Times New Roman" w:cs="Times New Roman"/>
-          <w:sz w:val="24"/>
-          <w:szCs w:val="24"/>
-          <w:lang w:val="es-CO"/>
-        </w:rPr>
-        <w:t>Las tareas principales del análisis de vibraciones son identificar, predecir y prevenir fallas en las maquinas. La implementación de esta tecnología mejora la fiabilidad en las maquinas, y se logra una mejor eficiencia y una reducción del tiempo de inactividad, eliminando fallas mecánicas o eléctricas. Este procedimiento es muy utilizado en el mundo industrial porque mejora la planeación de las reparaciones de la máquina y logra mantener en funcionamiento durante el mayor tiempo posible la maquina sin fallas inesperadas.</w:t>
+        <w:t>El análisis de vibraciones es una herramienta que permite la medición de los niveles y frecuencias de vibració</w:t>
+      </w:r>
+      <w:r>
+        <w:rPr>
+          <w:rFonts w:ascii="Times New Roman" w:hAnsi="Times New Roman" w:cs="Times New Roman"/>
+          <w:sz w:val="24"/>
+          <w:szCs w:val="24"/>
+          <w:lang w:val="es-CO"/>
+        </w:rPr>
+        <w:t xml:space="preserve">n de la maquinaria industrial, </w:t>
+      </w:r>
+      <w:r>
+        <w:rPr>
+          <w:rFonts w:ascii="Times New Roman" w:hAnsi="Times New Roman" w:cs="Times New Roman"/>
+          <w:sz w:val="24"/>
+          <w:szCs w:val="24"/>
+          <w:lang w:val="es-CO"/>
+        </w:rPr>
+        <w:t>este análisis permite determinar el estado de una maquina en particular, es decir, se pueden obtener resultados que lleven a tomar decisiones ace</w:t>
+      </w:r>
+      <w:r>
+        <w:rPr>
+          <w:rFonts w:ascii="Times New Roman" w:hAnsi="Times New Roman" w:cs="Times New Roman"/>
+          <w:sz w:val="24"/>
+          <w:szCs w:val="24"/>
+          <w:lang w:val="es-CO"/>
+        </w:rPr>
+        <w:t xml:space="preserve">rca del funcionamiento de la maquinaria, dentro de las decisiones que se pueden tomar teniendo en cuenta un análisis de vibraciones están, </w:t>
+      </w:r>
+      <w:r>
+        <w:rPr>
+          <w:rFonts w:ascii="Times New Roman" w:hAnsi="Times New Roman" w:cs="Times New Roman"/>
+          <w:sz w:val="24"/>
+          <w:szCs w:val="24"/>
+          <w:lang w:val="es-CO"/>
+        </w:rPr>
+        <w:t>si se le hace un mantenimiento o si se sigue monitoreando con más regularidad o si simplemente está dañada y hay que cambiarla por otra.</w:t>
+      </w:r>
+    </w:p>
+    <w:p>
+      <w:pPr>
+        <w:jc w:val="both"/>
+        <w:rPr>
+          <w:rFonts w:ascii="Times New Roman" w:hAnsi="Times New Roman" w:cs="Times New Roman"/>
+          <w:sz w:val="24"/>
+          <w:szCs w:val="24"/>
+          <w:lang w:val="es-CO"/>
+        </w:rPr>
+      </w:pPr>
+      <w:r>
+        <w:rPr>
+          <w:rFonts w:ascii="Times New Roman" w:hAnsi="Times New Roman" w:cs="Times New Roman"/>
+          <w:sz w:val="24"/>
+          <w:szCs w:val="24"/>
+          <w:lang w:val="es-CO"/>
+        </w:rPr>
+        <w:t xml:space="preserve">Las tareas principales del análisis de vibraciones son identificar, predecir y prevenir fallas en las maquinas. La implementación de esta tecnología mejora la fiabilidad en las maquinas, y se logra una mejor eficiencia y una reducción del tiempo de inactividad, eliminando fallas mecánicas o eléctricas. Este procedimiento es muy utilizado en el mundo industrial porque mejora la planeación de las reparaciones de la máquina y logra mantener en funcionamiento </w:t>
+      </w:r>
+      <w:r>
+        <w:rPr>
+          <w:rFonts w:ascii="Times New Roman" w:hAnsi="Times New Roman" w:cs="Times New Roman"/>
+          <w:sz w:val="24"/>
+          <w:szCs w:val="24"/>
+          <w:lang w:val="es-CO"/>
+        </w:rPr>
+        <w:t xml:space="preserve">la maquina </w:t>
+      </w:r>
+      <w:r>
+        <w:rPr>
+          <w:rFonts w:ascii="Times New Roman" w:hAnsi="Times New Roman" w:cs="Times New Roman"/>
+          <w:sz w:val="24"/>
+          <w:szCs w:val="24"/>
+          <w:lang w:val="es-CO"/>
+        </w:rPr>
+        <w:t xml:space="preserve">durante el </w:t>
+      </w:r>
+      <w:r>
+        <w:rPr>
+          <w:rFonts w:ascii="Times New Roman" w:hAnsi="Times New Roman" w:cs="Times New Roman"/>
+          <w:sz w:val="24"/>
+          <w:szCs w:val="24"/>
+          <w:lang w:val="es-CO"/>
+        </w:rPr>
+        <w:t xml:space="preserve">mayor tiempo posible </w:t>
+      </w:r>
+      <w:r>
+        <w:rPr>
+          <w:rFonts w:ascii="Times New Roman" w:hAnsi="Times New Roman" w:cs="Times New Roman"/>
+          <w:sz w:val="24"/>
+          <w:szCs w:val="24"/>
+          <w:lang w:val="es-CO"/>
+        </w:rPr>
+        <w:t>sin fallas inesperadas.</w:t>
       </w:r>
     </w:p>
     <w:p>
@@ -298,48 +392,75 @@
           <w:szCs w:val="24"/>
           <w:lang w:val="es-CO"/>
         </w:rPr>
-        <w:t>Las señales que genera el acelerómetro está conectada a un colector de datos, que registra la señal como una forma de onda en el tiempo (amplitud contra tiempo) o como una Transformada Rápida de Fourier (amplitud vs frecuencia), algunos registran ambos datos.</w:t>
-      </w:r>
-    </w:p>
-    <w:p>
-      <w:pPr>
-        <w:jc w:val="both"/>
-        <w:rPr>
-          <w:rFonts w:ascii="Times New Roman" w:hAnsi="Times New Roman" w:cs="Times New Roman"/>
-          <w:sz w:val="24"/>
-          <w:szCs w:val="24"/>
-          <w:lang w:val="es-CO"/>
-        </w:rPr>
-      </w:pPr>
-      <w:r>
-        <w:rPr>
-          <w:rFonts w:ascii="Times New Roman" w:hAnsi="Times New Roman" w:cs="Times New Roman"/>
-          <w:sz w:val="24"/>
-          <w:szCs w:val="24"/>
-          <w:lang w:val="es-CO"/>
-        </w:rPr>
-        <w:t>Estos datos son interpretados por un analista experto o simplemente por un algoritmo “inteligente” que analice las gráficas y sugiera decisiones con base a esos datos obtenidos por el acelerómetro.</w:t>
-      </w:r>
-    </w:p>
-    <w:p>
-      <w:pPr>
-        <w:jc w:val="both"/>
-        <w:rPr>
-          <w:rFonts w:ascii="Times New Roman" w:hAnsi="Times New Roman" w:cs="Times New Roman"/>
-          <w:sz w:val="24"/>
-          <w:szCs w:val="24"/>
-          <w:lang w:val="es-CO"/>
-        </w:rPr>
-      </w:pPr>
-      <w:r>
-        <w:rPr>
-          <w:rFonts w:ascii="Times New Roman" w:hAnsi="Times New Roman" w:cs="Times New Roman"/>
-          <w:sz w:val="24"/>
-          <w:szCs w:val="24"/>
-          <w:lang w:val="es-CO"/>
-        </w:rPr>
-        <w:t xml:space="preserve">En esta práctica se hará uso de la Transformada Rápida de Fourier para realizar un análisis en frecuencia de tres diferentes tipos de audios de máquinas que se utilizan diariamente en el </w:t>
-      </w:r>
+        <w:t>Las señales que genera el acelerómetro está conectada a un colector de datos, que registra la señal como una forma de onda en el tiempo (amplitud contra tiempo) o como una Transformad</w:t>
+      </w:r>
+      <w:r>
+        <w:rPr>
+          <w:rFonts w:ascii="Times New Roman" w:hAnsi="Times New Roman" w:cs="Times New Roman"/>
+          <w:sz w:val="24"/>
+          <w:szCs w:val="24"/>
+          <w:lang w:val="es-CO"/>
+        </w:rPr>
+        <w:t>a Rápida de Fourier (amplitud contra</w:t>
+      </w:r>
+      <w:r>
+        <w:rPr>
+          <w:rFonts w:ascii="Times New Roman" w:hAnsi="Times New Roman" w:cs="Times New Roman"/>
+          <w:sz w:val="24"/>
+          <w:szCs w:val="24"/>
+          <w:lang w:val="es-CO"/>
+        </w:rPr>
+        <w:t xml:space="preserve"> frecuencia), algunos registran ambos datos.</w:t>
+      </w:r>
+    </w:p>
+    <w:p>
+      <w:pPr>
+        <w:jc w:val="both"/>
+        <w:rPr>
+          <w:rFonts w:ascii="Times New Roman" w:hAnsi="Times New Roman" w:cs="Times New Roman"/>
+          <w:sz w:val="24"/>
+          <w:szCs w:val="24"/>
+          <w:lang w:val="es-CO"/>
+        </w:rPr>
+      </w:pPr>
+      <w:r>
+        <w:rPr>
+          <w:rFonts w:ascii="Times New Roman" w:hAnsi="Times New Roman" w:cs="Times New Roman"/>
+          <w:sz w:val="24"/>
+          <w:szCs w:val="24"/>
+          <w:lang w:val="es-CO"/>
+        </w:rPr>
+        <w:t>Estos datos son interpretados por un analista experto o simplemente por un algoritmo “inteligente” que analice las gráficas y sug</w:t>
+      </w:r>
+      <w:r>
+        <w:rPr>
+          <w:rFonts w:ascii="Times New Roman" w:hAnsi="Times New Roman" w:cs="Times New Roman"/>
+          <w:sz w:val="24"/>
+          <w:szCs w:val="24"/>
+          <w:lang w:val="es-CO"/>
+        </w:rPr>
+        <w:t xml:space="preserve">iera decisiones con base en los </w:t>
+      </w:r>
+      <w:r>
+        <w:rPr>
+          <w:rFonts w:ascii="Times New Roman" w:hAnsi="Times New Roman" w:cs="Times New Roman"/>
+          <w:sz w:val="24"/>
+          <w:szCs w:val="24"/>
+          <w:lang w:val="es-CO"/>
+        </w:rPr>
+        <w:t>datos obtenidos por el acelerómetro.</w:t>
+      </w:r>
+    </w:p>
+    <w:p>
+      <w:pPr>
+        <w:jc w:val="both"/>
+        <w:rPr>
+          <w:rFonts w:ascii="Times New Roman" w:hAnsi="Times New Roman" w:cs="Times New Roman"/>
+          <w:sz w:val="24"/>
+          <w:szCs w:val="24"/>
+          <w:lang w:val="es-CO"/>
+        </w:rPr>
+      </w:pPr>
       <w:r>
         <w:rPr>
           <w:rFonts w:ascii="Times New Roman" w:hAnsi="Times New Roman" w:cs="Times New Roman"/>
@@ -348,7 +469,43 @@
           <w:lang w:val="es-CO"/>
         </w:rPr>
         <w:lastRenderedPageBreak/>
-        <w:t>ambiente industrial, además se realizara un análisis en tiempo de cada uno de estos audios. Este proceso permite simular lo que se describía anteriormente donde los datos captados por un acelerómetro eran luego transferidos a un colector de datos que muestra la gráfica en el dominio del tiempo o en el dominio de la frecuencia o en ambos.</w:t>
+        <w:t>En esta práctica se hará uso de la Transformada Rápida de Fourier para realizar un análisis en frecuencia de tres diferentes tipos de audios de máquinas que se utilizan diariamente en el ambiente industrial, además se realizara un análisis en tiempo de cada uno de estos audios. Este proceso permite simular lo</w:t>
+      </w:r>
+      <w:r>
+        <w:rPr>
+          <w:rFonts w:ascii="Times New Roman" w:hAnsi="Times New Roman" w:cs="Times New Roman"/>
+          <w:sz w:val="24"/>
+          <w:szCs w:val="24"/>
+          <w:lang w:val="es-CO"/>
+        </w:rPr>
+        <w:t xml:space="preserve"> que se describía anteriormente, que</w:t>
+      </w:r>
+      <w:r>
+        <w:rPr>
+          <w:rFonts w:ascii="Times New Roman" w:hAnsi="Times New Roman" w:cs="Times New Roman"/>
+          <w:sz w:val="24"/>
+          <w:szCs w:val="24"/>
+          <w:lang w:val="es-CO"/>
+        </w:rPr>
+        <w:t xml:space="preserve"> los da</w:t>
+      </w:r>
+      <w:r>
+        <w:rPr>
+          <w:rFonts w:ascii="Times New Roman" w:hAnsi="Times New Roman" w:cs="Times New Roman"/>
+          <w:sz w:val="24"/>
+          <w:szCs w:val="24"/>
+          <w:lang w:val="es-CO"/>
+        </w:rPr>
+        <w:t>tos mostrados</w:t>
+      </w:r>
+      <w:r>
+        <w:rPr>
+          <w:rFonts w:ascii="Times New Roman" w:hAnsi="Times New Roman" w:cs="Times New Roman"/>
+          <w:sz w:val="24"/>
+          <w:szCs w:val="24"/>
+          <w:lang w:val="es-CO"/>
+        </w:rPr>
+        <w:t xml:space="preserve"> por un acelerómetro eran luego transferidos a un colector de datos que muestra la gráfica en el dominio del tiempo o en el dominio de la frecuencia o en ambos.</w:t>
       </w:r>
     </w:p>
     <w:p>
@@ -662,7 +819,16 @@
           <w:szCs w:val="24"/>
           <w:lang w:val="es-CO"/>
         </w:rPr>
-        <w:t xml:space="preserve"> y graficas la</w:t>
+        <w:t xml:space="preserve"> y graficar</w:t>
+      </w:r>
+      <w:r>
+        <w:rPr>
+          <w:rFonts w:ascii="Times New Roman" w:hAnsi="Times New Roman" w:cs="Times New Roman"/>
+          <w:i/>
+          <w:szCs w:val="24"/>
+          <w:lang w:val="es-CO"/>
+        </w:rPr>
+        <w:t xml:space="preserve"> la</w:t>
       </w:r>
       <w:r>
         <w:rPr>
@@ -852,7 +1018,16 @@
           <w:szCs w:val="24"/>
           <w:lang w:val="es-CO"/>
         </w:rPr>
-        <w:t xml:space="preserve"> rápida de Fourier para esto puede implementar la función definida en la </w:t>
+        <w:t xml:space="preserve"> rápida de Fourier, </w:t>
+      </w:r>
+      <w:r>
+        <w:rPr>
+          <w:rFonts w:ascii="Times New Roman" w:hAnsi="Times New Roman" w:cs="Times New Roman"/>
+          <w:sz w:val="24"/>
+          <w:szCs w:val="24"/>
+          <w:lang w:val="es-CO"/>
+        </w:rPr>
+        <w:t xml:space="preserve">para esto puede implementar la función definida en la </w:t>
       </w:r>
       <w:r>
         <w:rPr>
@@ -1061,7 +1236,43 @@
           <w:szCs w:val="24"/>
           <w:lang w:val="es-CO"/>
         </w:rPr>
-        <w:t xml:space="preserve">Como se explicó en la sesión de introducción, el colector de datos que se conecta al acelerómetro, muestra la grafica en el dominio del tiempo y el espectro en frecuencia de la señal, según el cambio del voltaje que lee el acelerómetro debido a las vibraciones. </w:t>
+        <w:t>Como se explicó en la sesión de introducción, el colector de datos que se conecta al acelerómetro, muestra la grafica en el dominio del tiempo y el espectro en frecuencia de la señal, segú</w:t>
+      </w:r>
+      <w:r>
+        <w:rPr>
+          <w:rFonts w:ascii="Times New Roman" w:hAnsi="Times New Roman" w:cs="Times New Roman"/>
+          <w:sz w:val="24"/>
+          <w:szCs w:val="24"/>
+          <w:lang w:val="es-CO"/>
+        </w:rPr>
+        <w:t xml:space="preserve">n </w:t>
+      </w:r>
+      <w:r>
+        <w:rPr>
+          <w:rFonts w:ascii="Times New Roman" w:hAnsi="Times New Roman" w:cs="Times New Roman"/>
+          <w:sz w:val="24"/>
+          <w:szCs w:val="24"/>
+          <w:lang w:val="es-CO"/>
+        </w:rPr>
+        <w:t xml:space="preserve">el cambio del </w:t>
+      </w:r>
+      <w:r>
+        <w:rPr>
+          <w:rFonts w:ascii="Times New Roman" w:hAnsi="Times New Roman" w:cs="Times New Roman"/>
+          <w:sz w:val="24"/>
+          <w:szCs w:val="24"/>
+          <w:lang w:val="es-CO"/>
+        </w:rPr>
+        <w:t xml:space="preserve">voltaje que muestra </w:t>
+      </w:r>
+      <w:r>
+        <w:rPr>
+          <w:rFonts w:ascii="Times New Roman" w:hAnsi="Times New Roman" w:cs="Times New Roman"/>
+          <w:sz w:val="24"/>
+          <w:szCs w:val="24"/>
+          <w:lang w:val="es-CO"/>
+        </w:rPr>
+        <w:t xml:space="preserve">el acelerómetro debido a las vibraciones. </w:t>
       </w:r>
     </w:p>
     <w:p>
@@ -1381,7 +1592,43 @@
           <w:szCs w:val="24"/>
           <w:lang w:val="es-CO"/>
         </w:rPr>
-        <w:t xml:space="preserve">Para lograr que un sonido tome la forma que el productor requiérela forma más común es implementar un ecualizador (dispositivo físico mostrado en la </w:t>
+        <w:t>Para lograr que un sonido tome la f</w:t>
+      </w:r>
+      <w:r>
+        <w:rPr>
+          <w:rFonts w:ascii="Times New Roman" w:hAnsi="Times New Roman" w:cs="Times New Roman"/>
+          <w:sz w:val="24"/>
+          <w:szCs w:val="24"/>
+          <w:lang w:val="es-CO"/>
+        </w:rPr>
+        <w:t xml:space="preserve">orma que el productor requiera, la manera </w:t>
+      </w:r>
+      <w:r>
+        <w:rPr>
+          <w:rFonts w:ascii="Times New Roman" w:hAnsi="Times New Roman" w:cs="Times New Roman"/>
+          <w:sz w:val="24"/>
+          <w:szCs w:val="24"/>
+          <w:lang w:val="es-CO"/>
+        </w:rPr>
+        <w:t>más común</w:t>
+      </w:r>
+      <w:r>
+        <w:rPr>
+          <w:rFonts w:ascii="Times New Roman" w:hAnsi="Times New Roman" w:cs="Times New Roman"/>
+          <w:sz w:val="24"/>
+          <w:szCs w:val="24"/>
+          <w:lang w:val="es-CO"/>
+        </w:rPr>
+        <w:t xml:space="preserve"> </w:t>
+      </w:r>
+      <w:r>
+        <w:rPr>
+          <w:rFonts w:ascii="Times New Roman" w:hAnsi="Times New Roman" w:cs="Times New Roman"/>
+          <w:sz w:val="24"/>
+          <w:szCs w:val="24"/>
+          <w:lang w:val="es-CO"/>
+        </w:rPr>
+        <w:t xml:space="preserve">es implementar un ecualizador (dispositivo físico mostrado en la </w:t>
       </w:r>
       <w:r>
         <w:rPr>
@@ -1421,7 +1668,27 @@
           <w:szCs w:val="24"/>
           <w:lang w:val="es-CO"/>
         </w:rPr>
-        <w:t>), los digitales se pueden encontrar dentro de los programas para hacer música, por ejemplo FL Studio o Protools, entre otros.</w:t>
+        <w:t xml:space="preserve">), los </w:t>
+      </w:r>
+      <w:r>
+        <w:rPr>
+          <w:rFonts w:ascii="Times New Roman" w:hAnsi="Times New Roman" w:cs="Times New Roman"/>
+          <w:sz w:val="24"/>
+          <w:szCs w:val="24"/>
+          <w:lang w:val="es-CO"/>
+        </w:rPr>
+        <w:t xml:space="preserve">ecualizadores </w:t>
+      </w:r>
+      <w:bookmarkStart w:id="0" w:name="_GoBack"/>
+      <w:bookmarkEnd w:id="0"/>
+      <w:r>
+        <w:rPr>
+          <w:rFonts w:ascii="Times New Roman" w:hAnsi="Times New Roman" w:cs="Times New Roman"/>
+          <w:sz w:val="24"/>
+          <w:szCs w:val="24"/>
+          <w:lang w:val="es-CO"/>
+        </w:rPr>
+        <w:t>digitales se pueden encontrar dentro de los programas para hacer música, por ejemplo FL Studio o Protools, entre otros.</w:t>
       </w:r>
     </w:p>
     <w:p>
@@ -1898,7 +2165,16 @@
           <w:szCs w:val="24"/>
           <w:lang w:val="es-CO"/>
         </w:rPr>
-        <w:t xml:space="preserve">anterior, considerando </w:t>
+        <w:t xml:space="preserve">anterior, y </w:t>
+      </w:r>
+      <w:r>
+        <w:rPr>
+          <w:rFonts w:ascii="Times New Roman" w:hAnsi="Times New Roman" w:cs="Times New Roman"/>
+          <w:sz w:val="24"/>
+          <w:szCs w:val="24"/>
+          <w:lang w:val="es-CO"/>
+        </w:rPr>
+        <w:t xml:space="preserve">considerando </w:t>
       </w:r>
       <w:r>
         <w:rPr>
@@ -2419,7 +2695,29 @@
           <w:szCs w:val="24"/>
           <w:lang w:val="es-CO"/>
         </w:rPr>
-        <w:t>Luego de escuchar el audio filtrado ¿Fue posible hacer el efecto en el audio que deseaba?</w:t>
+        <w:t>Luego de escuchar el audio filtrado ¿Fue posible hacer</w:t>
+      </w:r>
+      <w:r>
+        <w:rPr>
+          <w:rFonts w:ascii="Times New Roman" w:hAnsi="Times New Roman" w:cs="Times New Roman"/>
+          <w:b/>
+          <w:i/>
+          <w:sz w:val="24"/>
+          <w:szCs w:val="24"/>
+          <w:lang w:val="es-CO"/>
+        </w:rPr>
+        <w:t xml:space="preserve"> los cambios que deseaba en cada audio</w:t>
+      </w:r>
+      <w:r>
+        <w:rPr>
+          <w:rFonts w:ascii="Times New Roman" w:hAnsi="Times New Roman" w:cs="Times New Roman"/>
+          <w:b/>
+          <w:i/>
+          <w:sz w:val="24"/>
+          <w:szCs w:val="24"/>
+          <w:lang w:val="es-CO"/>
+        </w:rPr>
+        <w:t>?</w:t>
       </w:r>
     </w:p>
     <w:p>
@@ -2490,270 +2788,6 @@
           <w:lang w:val="es-CO"/>
         </w:rPr>
         <w:t xml:space="preserve"> de conclusiones generales en el Notebook.</w:t>
-      </w:r>
-    </w:p>
-    <w:p>
-      <w:pPr>
-        <w:ind w:left="360"/>
-        <w:jc w:val="both"/>
-        <w:rPr>
-          <w:rFonts w:ascii="Times New Roman" w:hAnsi="Times New Roman" w:cs="Times New Roman"/>
-          <w:sz w:val="24"/>
-          <w:szCs w:val="24"/>
-          <w:lang w:val="es-CO"/>
-        </w:rPr>
-      </w:pPr>
-      <w:bookmarkStart w:id="0" w:name="_GoBack"/>
-      <w:bookmarkEnd w:id="0"/>
-    </w:p>
-    <w:p>
-      <w:pPr>
-        <w:pStyle w:val="Prrafodelista"/>
-        <w:jc w:val="both"/>
-        <w:rPr>
-          <w:rFonts w:ascii="Times New Roman" w:hAnsi="Times New Roman" w:cs="Times New Roman"/>
-          <w:b/>
-          <w:i/>
-          <w:sz w:val="24"/>
-          <w:szCs w:val="24"/>
-          <w:lang w:val="es-CO"/>
-        </w:rPr>
-      </w:pPr>
-    </w:p>
-    <w:p>
-      <w:pPr>
-        <w:jc w:val="center"/>
-        <w:rPr>
-          <w:rFonts w:ascii="Times New Roman" w:hAnsi="Times New Roman" w:cs="Times New Roman"/>
-          <w:i/>
-          <w:szCs w:val="24"/>
-          <w:lang w:val="es-CO"/>
-        </w:rPr>
-      </w:pPr>
-    </w:p>
-    <w:p>
-      <w:pPr>
-        <w:pStyle w:val="Prrafodelista"/>
-        <w:jc w:val="center"/>
-        <w:rPr>
-          <w:rFonts w:ascii="Times New Roman" w:hAnsi="Times New Roman" w:cs="Times New Roman"/>
-          <w:sz w:val="24"/>
-          <w:szCs w:val="24"/>
-          <w:lang w:val="es-CO"/>
-        </w:rPr>
-      </w:pPr>
-    </w:p>
-    <w:p>
-      <w:pPr>
-        <w:jc w:val="both"/>
-        <w:rPr>
-          <w:rFonts w:ascii="Times New Roman" w:hAnsi="Times New Roman" w:cs="Times New Roman"/>
-          <w:sz w:val="24"/>
-          <w:szCs w:val="24"/>
-          <w:lang w:val="es-CO"/>
-        </w:rPr>
-      </w:pPr>
-    </w:p>
-    <w:p>
-      <w:pPr>
-        <w:jc w:val="both"/>
-        <w:rPr>
-          <w:rFonts w:ascii="Times New Roman" w:hAnsi="Times New Roman" w:cs="Times New Roman"/>
-          <w:sz w:val="24"/>
-          <w:szCs w:val="24"/>
-          <w:lang w:val="es-CO"/>
-        </w:rPr>
-      </w:pPr>
-    </w:p>
-    <w:p>
-      <w:pPr>
-        <w:jc w:val="center"/>
-        <w:rPr>
-          <w:rFonts w:ascii="Times New Roman" w:hAnsi="Times New Roman" w:cs="Times New Roman"/>
-          <w:i/>
-          <w:szCs w:val="24"/>
-          <w:lang w:val="es-CO"/>
-        </w:rPr>
-      </w:pPr>
-    </w:p>
-    <w:p>
-      <w:pPr>
-        <w:jc w:val="center"/>
-        <w:rPr>
-          <w:rFonts w:ascii="Times New Roman" w:hAnsi="Times New Roman" w:cs="Times New Roman"/>
-          <w:i/>
-          <w:szCs w:val="24"/>
-          <w:lang w:val="es-CO"/>
-        </w:rPr>
-      </w:pPr>
-    </w:p>
-    <w:p>
-      <w:pPr>
-        <w:jc w:val="center"/>
-        <w:rPr>
-          <w:rFonts w:ascii="Times New Roman" w:hAnsi="Times New Roman" w:cs="Times New Roman"/>
-          <w:i/>
-          <w:szCs w:val="24"/>
-          <w:lang w:val="es-CO"/>
-        </w:rPr>
-      </w:pPr>
-    </w:p>
-    <w:p>
-      <w:pPr>
-        <w:jc w:val="center"/>
-        <w:rPr>
-          <w:rFonts w:ascii="Times New Roman" w:hAnsi="Times New Roman" w:cs="Times New Roman"/>
-          <w:i/>
-          <w:szCs w:val="24"/>
-          <w:lang w:val="es-CO"/>
-        </w:rPr>
-      </w:pPr>
-    </w:p>
-    <w:p>
-      <w:pPr>
-        <w:jc w:val="center"/>
-        <w:rPr>
-          <w:rFonts w:ascii="Times New Roman" w:hAnsi="Times New Roman" w:cs="Times New Roman"/>
-          <w:sz w:val="24"/>
-          <w:szCs w:val="24"/>
-          <w:lang w:val="es-CO"/>
-        </w:rPr>
-      </w:pPr>
-    </w:p>
-    <w:p>
-      <w:pPr>
-        <w:jc w:val="both"/>
-        <w:rPr>
-          <w:rFonts w:ascii="Times New Roman" w:hAnsi="Times New Roman" w:cs="Times New Roman"/>
-          <w:sz w:val="24"/>
-          <w:szCs w:val="24"/>
-          <w:lang w:val="es-CO"/>
-        </w:rPr>
-      </w:pPr>
-    </w:p>
-    <w:p>
-      <w:pPr>
-        <w:jc w:val="both"/>
-        <w:rPr>
-          <w:rFonts w:ascii="Times New Roman" w:hAnsi="Times New Roman" w:cs="Times New Roman"/>
-          <w:sz w:val="24"/>
-          <w:szCs w:val="24"/>
-          <w:lang w:val="es-CO"/>
-        </w:rPr>
-      </w:pPr>
-    </w:p>
-    <w:p>
-      <w:pPr>
-        <w:jc w:val="both"/>
-        <w:rPr>
-          <w:rFonts w:ascii="Times New Roman" w:hAnsi="Times New Roman" w:cs="Times New Roman"/>
-          <w:b/>
-          <w:i/>
-          <w:sz w:val="24"/>
-          <w:szCs w:val="24"/>
-          <w:lang w:val="es-CO"/>
-        </w:rPr>
-      </w:pPr>
-    </w:p>
-    <w:p>
-      <w:pPr>
-        <w:jc w:val="both"/>
-        <w:rPr>
-          <w:rFonts w:ascii="Times New Roman" w:hAnsi="Times New Roman" w:cs="Times New Roman"/>
-          <w:sz w:val="24"/>
-          <w:szCs w:val="24"/>
-          <w:lang w:val="es-CO"/>
-        </w:rPr>
-      </w:pPr>
-    </w:p>
-    <w:p>
-      <w:pPr>
-        <w:jc w:val="both"/>
-        <w:rPr>
-          <w:rFonts w:ascii="Times New Roman" w:hAnsi="Times New Roman" w:cs="Times New Roman"/>
-          <w:sz w:val="24"/>
-          <w:szCs w:val="24"/>
-          <w:lang w:val="es-CO"/>
-        </w:rPr>
-      </w:pPr>
-      <w:r>
-        <w:rPr>
-          <w:rFonts w:ascii="Times New Roman" w:hAnsi="Times New Roman" w:cs="Times New Roman"/>
-          <w:sz w:val="24"/>
-          <w:szCs w:val="24"/>
-          <w:lang w:val="es-CO"/>
-        </w:rPr>
-        <w:t xml:space="preserve"> </w:t>
-      </w:r>
-    </w:p>
-    <w:p>
-      <w:pPr>
-        <w:jc w:val="both"/>
-        <w:rPr>
-          <w:rFonts w:ascii="Arial" w:hAnsi="Arial" w:cs="Arial"/>
-          <w:b/>
-          <w:color w:val="FF0000"/>
-          <w:sz w:val="24"/>
-          <w:szCs w:val="24"/>
-          <w:u w:val="single"/>
-          <w:lang w:val="es-CO"/>
-        </w:rPr>
-      </w:pPr>
-    </w:p>
-    <w:p>
-      <w:pPr>
-        <w:jc w:val="both"/>
-        <w:rPr>
-          <w:rFonts w:ascii="Arial" w:hAnsi="Arial" w:cs="Arial"/>
-          <w:b/>
-          <w:color w:val="FF0000"/>
-          <w:sz w:val="24"/>
-          <w:szCs w:val="24"/>
-          <w:u w:val="single"/>
-          <w:lang w:val="es-CO"/>
-        </w:rPr>
-      </w:pPr>
-    </w:p>
-    <w:p>
-      <w:pPr>
-        <w:jc w:val="both"/>
-        <w:rPr>
-          <w:rFonts w:ascii="Arial" w:eastAsiaTheme="minorEastAsia" w:hAnsi="Arial" w:cs="Arial"/>
-          <w:sz w:val="24"/>
-          <w:szCs w:val="24"/>
-          <w:lang w:val="es-CO"/>
-        </w:rPr>
-      </w:pPr>
-    </w:p>
-    <w:p>
-      <w:pPr>
-        <w:jc w:val="both"/>
-        <w:rPr>
-          <w:rFonts w:ascii="Arial" w:eastAsiaTheme="minorEastAsia" w:hAnsi="Arial" w:cs="Arial"/>
-          <w:sz w:val="24"/>
-          <w:szCs w:val="24"/>
-          <w:lang w:val="es-CO"/>
-        </w:rPr>
-      </w:pPr>
-    </w:p>
-    <w:p>
-      <w:pPr>
-        <w:jc w:val="both"/>
-        <w:rPr>
-          <w:rFonts w:ascii="Arial" w:hAnsi="Arial" w:cs="Arial"/>
-          <w:sz w:val="24"/>
-          <w:szCs w:val="24"/>
-          <w:lang w:val="es-CO"/>
-        </w:rPr>
-      </w:pPr>
-      <w:r>
-        <w:rPr>
-          <w:rFonts w:ascii="Arial" w:eastAsiaTheme="minorEastAsia" w:hAnsi="Arial" w:cs="Arial"/>
-          <w:sz w:val="24"/>
-          <w:szCs w:val="24"/>
-          <w:lang w:val="es-CO"/>
-        </w:rPr>
-        <w:t xml:space="preserve"> </w:t>
       </w:r>
     </w:p>
     <w:sectPr>

</xml_diff>